<commit_message>
updated resubmission dox with rewrite
</commit_message>
<xml_diff>
--- a/response.docx
+++ b/response.docx
@@ -335,6 +335,7 @@
     <w:p>
       <w:pPr>
         <w:rPr>
+          <w:ins w:id="1" w:author="Anderson, Nathan Wallace" w:date="2020-07-23T10:01:00Z"/>
           <w:rFonts w:ascii="Arial" w:eastAsia="Times New Roman" w:hAnsi="Arial" w:cs="Arial"/>
           <w:color w:val="C00000"/>
         </w:rPr>
@@ -366,14 +367,41 @@
     <w:p>
       <w:pPr>
         <w:rPr>
-          <w:rFonts w:ascii="Arial" w:eastAsia="Times New Roman" w:hAnsi="Arial" w:cs="Arial"/>
-          <w:color w:val="222222"/>
-        </w:rPr>
-      </w:pPr>
-    </w:p>
-    <w:p>
-      <w:pPr>
-        <w:rPr>
+          <w:ins w:id="2" w:author="Anderson, Nathan Wallace" w:date="2020-07-23T10:01:00Z"/>
+          <w:rFonts w:ascii="Arial" w:eastAsia="Times New Roman" w:hAnsi="Arial" w:cs="Arial"/>
+          <w:color w:val="C00000"/>
+        </w:rPr>
+      </w:pPr>
+    </w:p>
+    <w:p>
+      <w:pPr>
+        <w:rPr>
+          <w:rFonts w:ascii="Arial" w:eastAsia="Times New Roman" w:hAnsi="Arial" w:cs="Arial"/>
+          <w:color w:val="C00000"/>
+        </w:rPr>
+      </w:pPr>
+      <w:ins w:id="3" w:author="Anderson, Nathan Wallace" w:date="2020-07-23T10:01:00Z">
+        <w:r>
+          <w:rPr>
+            <w:rFonts w:ascii="Arial" w:eastAsia="Times New Roman" w:hAnsi="Arial" w:cs="Arial"/>
+            <w:color w:val="C00000"/>
+          </w:rPr>
+          <w:t>Mentioned in abstract line 17-18</w:t>
+        </w:r>
+      </w:ins>
+    </w:p>
+    <w:p>
+      <w:pPr>
+        <w:rPr>
+          <w:rFonts w:ascii="Arial" w:eastAsia="Times New Roman" w:hAnsi="Arial" w:cs="Arial"/>
+          <w:color w:val="222222"/>
+        </w:rPr>
+      </w:pPr>
+    </w:p>
+    <w:p>
+      <w:pPr>
+        <w:rPr>
+          <w:ins w:id="4" w:author="Anderson, Nathan Wallace" w:date="2020-07-23T10:02:00Z"/>
           <w:rFonts w:ascii="Arial" w:eastAsia="Times New Roman" w:hAnsi="Arial" w:cs="Arial"/>
           <w:color w:val="222222"/>
           <w:shd w:val="clear" w:color="auto" w:fill="FFFFFF"/>
@@ -416,427 +444,469 @@
         </w:rPr>
         <w:t>* The XY and XO sections are really such straightforward calculations that these two sections should be merged.</w:t>
       </w:r>
-      <w:r>
-        <w:rPr>
-          <w:rFonts w:ascii="Arial" w:eastAsia="Times New Roman" w:hAnsi="Arial" w:cs="Arial"/>
-          <w:color w:val="222222"/>
-        </w:rPr>
-        <w:br/>
-      </w:r>
-      <w:r>
-        <w:rPr>
-          <w:rFonts w:ascii="Arial" w:eastAsia="Times New Roman" w:hAnsi="Arial" w:cs="Arial"/>
-          <w:color w:val="222222"/>
-        </w:rPr>
-        <w:br/>
-      </w:r>
-      <w:r>
-        <w:rPr>
-          <w:rFonts w:ascii="Arial" w:eastAsia="Times New Roman" w:hAnsi="Arial" w:cs="Arial"/>
-          <w:color w:val="222222"/>
-          <w:shd w:val="clear" w:color="auto" w:fill="FFFFFF"/>
-        </w:rPr>
-        <w:t>* The authors note after equation (10) that their calculations apply to multi-XY systems, but that isn’t true.  They only apply to multi-X Y or X multi-Y systems, not to multi-X multi-Y systems.  Although the latter are rare (noted in the discussion), the calculation is not that much more complicated and should be given.</w:t>
-      </w:r>
-    </w:p>
-    <w:p>
-      <w:pPr>
-        <w:rPr>
-          <w:rFonts w:ascii="Arial" w:eastAsia="Times New Roman" w:hAnsi="Arial" w:cs="Arial"/>
-          <w:color w:val="222222"/>
-          <w:shd w:val="clear" w:color="auto" w:fill="FFFFFF"/>
-        </w:rPr>
-      </w:pPr>
-    </w:p>
-    <w:p>
-      <w:pPr>
-        <w:rPr>
-          <w:rFonts w:ascii="Arial" w:eastAsia="Times New Roman" w:hAnsi="Arial" w:cs="Arial"/>
-          <w:color w:val="222222"/>
-          <w:shd w:val="clear" w:color="auto" w:fill="FFFFFF"/>
-        </w:rPr>
-      </w:pPr>
-      <w:r>
-        <w:rPr>
-          <w:rFonts w:ascii="Arial" w:eastAsia="Times New Roman" w:hAnsi="Arial" w:cs="Arial"/>
-          <w:color w:val="222222"/>
-          <w:highlight w:val="yellow"/>
-          <w:shd w:val="clear" w:color="auto" w:fill="FFFFFF"/>
-        </w:rPr>
-        <w:t xml:space="preserve">NATHAN: check a couple of corner cases and see what happens for </w:t>
-      </w:r>
-      <w:proofErr w:type="spellStart"/>
-      <w:r>
-        <w:rPr>
-          <w:rFonts w:ascii="Arial" w:eastAsia="Times New Roman" w:hAnsi="Arial" w:cs="Arial"/>
-          <w:color w:val="222222"/>
-          <w:highlight w:val="yellow"/>
-          <w:shd w:val="clear" w:color="auto" w:fill="FFFFFF"/>
-        </w:rPr>
-        <w:t>XXXyy</w:t>
-      </w:r>
-      <w:proofErr w:type="spellEnd"/>
-      <w:r>
-        <w:rPr>
-          <w:rFonts w:ascii="Arial" w:eastAsia="Times New Roman" w:hAnsi="Arial" w:cs="Arial"/>
-          <w:color w:val="222222"/>
-          <w:highlight w:val="yellow"/>
-          <w:shd w:val="clear" w:color="auto" w:fill="FFFFFF"/>
-        </w:rPr>
-        <w:t xml:space="preserve"> and </w:t>
-      </w:r>
-      <w:proofErr w:type="spellStart"/>
-      <w:r>
-        <w:rPr>
-          <w:rFonts w:ascii="Arial" w:eastAsia="Times New Roman" w:hAnsi="Arial" w:cs="Arial"/>
-          <w:color w:val="222222"/>
-          <w:highlight w:val="yellow"/>
-          <w:shd w:val="clear" w:color="auto" w:fill="FFFFFF"/>
-        </w:rPr>
-        <w:t>Xyyy</w:t>
-      </w:r>
-      <w:proofErr w:type="spellEnd"/>
-      <w:r>
-        <w:rPr>
-          <w:rFonts w:ascii="Arial" w:eastAsia="Times New Roman" w:hAnsi="Arial" w:cs="Arial"/>
-          <w:color w:val="222222"/>
-          <w:highlight w:val="yellow"/>
-          <w:shd w:val="clear" w:color="auto" w:fill="FFFFFF"/>
-        </w:rPr>
-        <w:t xml:space="preserve"> </w:t>
-      </w:r>
-      <w:r>
-        <w:rPr>
-          <w:rFonts w:ascii="Arial" w:eastAsia="Times New Roman" w:hAnsi="Arial" w:cs="Arial"/>
-          <w:color w:val="222222"/>
-          <w:highlight w:val="yellow"/>
-          <w:shd w:val="clear" w:color="auto" w:fill="FFFFFF"/>
-        </w:rPr>
-        <w:t>system</w:t>
-      </w:r>
-      <w:r>
-        <w:rPr>
-          <w:rFonts w:ascii="Arial" w:eastAsia="Times New Roman" w:hAnsi="Arial" w:cs="Arial"/>
-          <w:color w:val="222222"/>
-          <w:highlight w:val="yellow"/>
-          <w:shd w:val="clear" w:color="auto" w:fill="FFFFFF"/>
-        </w:rPr>
-        <w:t xml:space="preserve"> also check on the math for UV chromosomes.</w:t>
-      </w:r>
-    </w:p>
-    <w:p>
-      <w:pPr>
-        <w:rPr>
-          <w:rFonts w:ascii="Arial" w:eastAsia="Times New Roman" w:hAnsi="Arial" w:cs="Arial"/>
-          <w:color w:val="222222"/>
-          <w:shd w:val="clear" w:color="auto" w:fill="FFFFFF"/>
-        </w:rPr>
-      </w:pPr>
-    </w:p>
-    <w:p>
-      <w:pPr>
-        <w:rPr>
-          <w:rFonts w:ascii="Arial" w:eastAsia="Times New Roman" w:hAnsi="Arial" w:cs="Arial"/>
-          <w:color w:val="222222"/>
-          <w:shd w:val="clear" w:color="auto" w:fill="FFFFFF"/>
-        </w:rPr>
-      </w:pPr>
-      <w:ins w:id="1" w:author="Nathan" w:date="2020-07-21T15:43:00Z">
+    </w:p>
+    <w:p>
+      <w:pPr>
+        <w:rPr>
+          <w:ins w:id="5" w:author="Anderson, Nathan Wallace" w:date="2020-07-23T10:02:00Z"/>
+          <w:rFonts w:ascii="Arial" w:eastAsia="Times New Roman" w:hAnsi="Arial" w:cs="Arial"/>
+          <w:color w:val="222222"/>
+          <w:shd w:val="clear" w:color="auto" w:fill="FFFFFF"/>
+        </w:rPr>
+      </w:pPr>
+    </w:p>
+    <w:p>
+      <w:pPr>
+        <w:rPr>
+          <w:rFonts w:ascii="Arial" w:eastAsia="Times New Roman" w:hAnsi="Arial" w:cs="Arial"/>
+          <w:color w:val="222222"/>
+          <w:shd w:val="clear" w:color="auto" w:fill="FFFFFF"/>
+        </w:rPr>
+      </w:pPr>
+      <w:ins w:id="6" w:author="Anderson, Nathan Wallace" w:date="2020-07-23T10:02:00Z">
         <w:r>
           <w:rPr>
             <w:rFonts w:ascii="Arial" w:eastAsia="Times New Roman" w:hAnsi="Arial" w:cs="Arial"/>
             <w:color w:val="222222"/>
             <w:shd w:val="clear" w:color="auto" w:fill="FFFFFF"/>
           </w:rPr>
-          <w:t xml:space="preserve">Done, slight modification makes our formula applicable to multi x multi y systems including </w:t>
-        </w:r>
-        <w:proofErr w:type="spellStart"/>
+          <w:t>This section has been rewritten.</w:t>
+        </w:r>
+      </w:ins>
+      <w:r>
+        <w:rPr>
+          <w:rFonts w:ascii="Arial" w:eastAsia="Times New Roman" w:hAnsi="Arial" w:cs="Arial"/>
+          <w:color w:val="222222"/>
+        </w:rPr>
+        <w:br/>
+      </w:r>
+      <w:r>
+        <w:rPr>
+          <w:rFonts w:ascii="Arial" w:eastAsia="Times New Roman" w:hAnsi="Arial" w:cs="Arial"/>
+          <w:color w:val="222222"/>
+        </w:rPr>
+        <w:br/>
+      </w:r>
+      <w:r>
+        <w:rPr>
+          <w:rFonts w:ascii="Arial" w:eastAsia="Times New Roman" w:hAnsi="Arial" w:cs="Arial"/>
+          <w:color w:val="222222"/>
+          <w:shd w:val="clear" w:color="auto" w:fill="FFFFFF"/>
+        </w:rPr>
+        <w:t>* The authors note after equation (10) that their calculations apply to multi-XY systems, but that isn’t true.  They only apply to multi-X Y or X multi-Y systems, not to multi-X multi-Y systems.  Although the latter are rare (noted in the discussion), the calculation is not that much more complicated and should be given.</w:t>
+      </w:r>
+    </w:p>
+    <w:p>
+      <w:pPr>
+        <w:rPr>
+          <w:rFonts w:ascii="Arial" w:eastAsia="Times New Roman" w:hAnsi="Arial" w:cs="Arial"/>
+          <w:color w:val="222222"/>
+          <w:shd w:val="clear" w:color="auto" w:fill="FFFFFF"/>
+        </w:rPr>
+      </w:pPr>
+    </w:p>
+    <w:p>
+      <w:pPr>
+        <w:rPr>
+          <w:rFonts w:ascii="Arial" w:eastAsia="Times New Roman" w:hAnsi="Arial" w:cs="Arial"/>
+          <w:color w:val="222222"/>
+          <w:shd w:val="clear" w:color="auto" w:fill="FFFFFF"/>
+        </w:rPr>
+      </w:pPr>
+      <w:r>
+        <w:rPr>
+          <w:rFonts w:ascii="Arial" w:eastAsia="Times New Roman" w:hAnsi="Arial" w:cs="Arial"/>
+          <w:color w:val="222222"/>
+          <w:highlight w:val="yellow"/>
+          <w:shd w:val="clear" w:color="auto" w:fill="FFFFFF"/>
+        </w:rPr>
+        <w:t xml:space="preserve">NATHAN: check a couple of corner cases and see what happens for </w:t>
+      </w:r>
+      <w:proofErr w:type="spellStart"/>
+      <w:r>
+        <w:rPr>
+          <w:rFonts w:ascii="Arial" w:eastAsia="Times New Roman" w:hAnsi="Arial" w:cs="Arial"/>
+          <w:color w:val="222222"/>
+          <w:highlight w:val="yellow"/>
+          <w:shd w:val="clear" w:color="auto" w:fill="FFFFFF"/>
+        </w:rPr>
+        <w:t>XXXyy</w:t>
+      </w:r>
+      <w:proofErr w:type="spellEnd"/>
+      <w:r>
+        <w:rPr>
+          <w:rFonts w:ascii="Arial" w:eastAsia="Times New Roman" w:hAnsi="Arial" w:cs="Arial"/>
+          <w:color w:val="222222"/>
+          <w:highlight w:val="yellow"/>
+          <w:shd w:val="clear" w:color="auto" w:fill="FFFFFF"/>
+        </w:rPr>
+        <w:t xml:space="preserve"> and </w:t>
+      </w:r>
+      <w:proofErr w:type="spellStart"/>
+      <w:r>
+        <w:rPr>
+          <w:rFonts w:ascii="Arial" w:eastAsia="Times New Roman" w:hAnsi="Arial" w:cs="Arial"/>
+          <w:color w:val="222222"/>
+          <w:highlight w:val="yellow"/>
+          <w:shd w:val="clear" w:color="auto" w:fill="FFFFFF"/>
+        </w:rPr>
+        <w:t>Xyyy</w:t>
+      </w:r>
+      <w:proofErr w:type="spellEnd"/>
+      <w:r>
+        <w:rPr>
+          <w:rFonts w:ascii="Arial" w:eastAsia="Times New Roman" w:hAnsi="Arial" w:cs="Arial"/>
+          <w:color w:val="222222"/>
+          <w:highlight w:val="yellow"/>
+          <w:shd w:val="clear" w:color="auto" w:fill="FFFFFF"/>
+        </w:rPr>
+        <w:t xml:space="preserve"> </w:t>
+      </w:r>
+      <w:r>
+        <w:rPr>
+          <w:rFonts w:ascii="Arial" w:eastAsia="Times New Roman" w:hAnsi="Arial" w:cs="Arial"/>
+          <w:color w:val="222222"/>
+          <w:highlight w:val="yellow"/>
+          <w:shd w:val="clear" w:color="auto" w:fill="FFFFFF"/>
+        </w:rPr>
+        <w:t>system</w:t>
+      </w:r>
+      <w:r>
+        <w:rPr>
+          <w:rFonts w:ascii="Arial" w:eastAsia="Times New Roman" w:hAnsi="Arial" w:cs="Arial"/>
+          <w:color w:val="222222"/>
+          <w:highlight w:val="yellow"/>
+          <w:shd w:val="clear" w:color="auto" w:fill="FFFFFF"/>
+        </w:rPr>
+        <w:t xml:space="preserve"> also check on the math for UV chromosomes.</w:t>
+      </w:r>
+    </w:p>
+    <w:p>
+      <w:pPr>
+        <w:rPr>
+          <w:rFonts w:ascii="Arial" w:eastAsia="Times New Roman" w:hAnsi="Arial" w:cs="Arial"/>
+          <w:color w:val="222222"/>
+          <w:shd w:val="clear" w:color="auto" w:fill="FFFFFF"/>
+        </w:rPr>
+      </w:pPr>
+    </w:p>
+    <w:p>
+      <w:pPr>
+        <w:rPr>
+          <w:rFonts w:ascii="Arial" w:eastAsia="Times New Roman" w:hAnsi="Arial" w:cs="Arial"/>
+          <w:color w:val="222222"/>
+          <w:shd w:val="clear" w:color="auto" w:fill="FFFFFF"/>
+        </w:rPr>
+      </w:pPr>
+      <w:ins w:id="7" w:author="Nathan" w:date="2020-07-21T15:43:00Z">
         <w:r>
           <w:rPr>
             <w:rFonts w:ascii="Arial" w:eastAsia="Times New Roman" w:hAnsi="Arial" w:cs="Arial"/>
             <w:color w:val="222222"/>
             <w:shd w:val="clear" w:color="auto" w:fill="FFFFFF"/>
           </w:rPr>
-          <w:t>xyyy</w:t>
-        </w:r>
-        <w:proofErr w:type="spellEnd"/>
+          <w:t xml:space="preserve">Done, slight modification makes our formula applicable to multi x multi y systems including </w:t>
+        </w:r>
+        <w:proofErr w:type="spellStart"/>
         <w:r>
           <w:rPr>
             <w:rFonts w:ascii="Arial" w:eastAsia="Times New Roman" w:hAnsi="Arial" w:cs="Arial"/>
             <w:color w:val="222222"/>
             <w:shd w:val="clear" w:color="auto" w:fill="FFFFFF"/>
           </w:rPr>
-          <w:t>. Our math works for UV chromosomes assuming that the male and female haploids both have the same number of chromosomes (</w:t>
-        </w:r>
-        <w:proofErr w:type="spellStart"/>
+          <w:t>xyyy</w:t>
+        </w:r>
+        <w:proofErr w:type="spellEnd"/>
         <w:r>
           <w:rPr>
             <w:rFonts w:ascii="Arial" w:eastAsia="Times New Roman" w:hAnsi="Arial" w:cs="Arial"/>
             <w:color w:val="222222"/>
             <w:shd w:val="clear" w:color="auto" w:fill="FFFFFF"/>
           </w:rPr>
-          <w:t>ie</w:t>
-        </w:r>
-        <w:proofErr w:type="spellEnd"/>
+          <w:t>. Our math works for UV chromosomes assuming that the male and female haploids both have the same number of chromosomes (</w:t>
+        </w:r>
+        <w:proofErr w:type="spellStart"/>
         <w:r>
           <w:rPr>
             <w:rFonts w:ascii="Arial" w:eastAsia="Times New Roman" w:hAnsi="Arial" w:cs="Arial"/>
             <w:color w:val="222222"/>
             <w:shd w:val="clear" w:color="auto" w:fill="FFFFFF"/>
           </w:rPr>
-          <w:t xml:space="preserve"> </w:t>
-        </w:r>
-        <w:proofErr w:type="spellStart"/>
+          <w:t>ie</w:t>
+        </w:r>
+        <w:proofErr w:type="spellEnd"/>
         <w:r>
           <w:rPr>
             <w:rFonts w:ascii="Arial" w:eastAsia="Times New Roman" w:hAnsi="Arial" w:cs="Arial"/>
             <w:color w:val="222222"/>
             <w:shd w:val="clear" w:color="auto" w:fill="FFFFFF"/>
           </w:rPr>
-          <w:t>exluding</w:t>
-        </w:r>
-        <w:proofErr w:type="spellEnd"/>
+          <w:t xml:space="preserve"> </w:t>
+        </w:r>
+        <w:proofErr w:type="spellStart"/>
         <w:r>
           <w:rPr>
             <w:rFonts w:ascii="Arial" w:eastAsia="Times New Roman" w:hAnsi="Arial" w:cs="Arial"/>
             <w:color w:val="222222"/>
             <w:shd w:val="clear" w:color="auto" w:fill="FFFFFF"/>
           </w:rPr>
-          <w:t xml:space="preserve"> U</w:t>
-        </w:r>
-      </w:ins>
-      <w:ins w:id="2" w:author="Nathan" w:date="2020-07-21T15:44:00Z">
+          <w:t>exluding</w:t>
+        </w:r>
+        <w:proofErr w:type="spellEnd"/>
         <w:r>
           <w:rPr>
             <w:rFonts w:ascii="Arial" w:eastAsia="Times New Roman" w:hAnsi="Arial" w:cs="Arial"/>
             <w:color w:val="222222"/>
             <w:shd w:val="clear" w:color="auto" w:fill="FFFFFF"/>
           </w:rPr>
-          <w:t xml:space="preserve">O or UVV </w:t>
-        </w:r>
-        <w:proofErr w:type="spellStart"/>
+          <w:t xml:space="preserve"> U</w:t>
+        </w:r>
+      </w:ins>
+      <w:ins w:id="8" w:author="Nathan" w:date="2020-07-21T15:44:00Z">
         <w:r>
           <w:rPr>
             <w:rFonts w:ascii="Arial" w:eastAsia="Times New Roman" w:hAnsi="Arial" w:cs="Arial"/>
             <w:color w:val="222222"/>
             <w:shd w:val="clear" w:color="auto" w:fill="FFFFFF"/>
           </w:rPr>
-          <w:t>etc</w:t>
-        </w:r>
-        <w:proofErr w:type="spellEnd"/>
+          <w:t xml:space="preserve">O or UVV </w:t>
+        </w:r>
+        <w:proofErr w:type="spellStart"/>
         <w:r>
           <w:rPr>
             <w:rFonts w:ascii="Arial" w:eastAsia="Times New Roman" w:hAnsi="Arial" w:cs="Arial"/>
             <w:color w:val="222222"/>
             <w:shd w:val="clear" w:color="auto" w:fill="FFFFFF"/>
           </w:rPr>
-          <w:t>)</w:t>
-        </w:r>
-      </w:ins>
-    </w:p>
-    <w:p>
-      <w:pPr>
-        <w:rPr>
-          <w:rFonts w:ascii="Arial" w:eastAsia="Times New Roman" w:hAnsi="Arial" w:cs="Arial"/>
-          <w:color w:val="222222"/>
-          <w:shd w:val="clear" w:color="auto" w:fill="FFFFFF"/>
-        </w:rPr>
-      </w:pPr>
-    </w:p>
-    <w:p>
-      <w:pPr>
-        <w:rPr>
-          <w:rFonts w:ascii="Arial" w:eastAsia="Times New Roman" w:hAnsi="Arial" w:cs="Arial"/>
-          <w:color w:val="222222"/>
-        </w:rPr>
-      </w:pPr>
-      <w:r>
-        <w:rPr>
-          <w:rFonts w:ascii="Arial" w:eastAsia="Times New Roman" w:hAnsi="Arial" w:cs="Arial"/>
-          <w:color w:val="222222"/>
-        </w:rPr>
-        <w:br/>
-      </w:r>
-      <w:r>
-        <w:rPr>
-          <w:rFonts w:ascii="Arial" w:eastAsia="Times New Roman" w:hAnsi="Arial" w:cs="Arial"/>
-          <w:color w:val="222222"/>
-        </w:rPr>
-        <w:br/>
-      </w:r>
-      <w:r>
-        <w:rPr>
-          <w:rFonts w:ascii="Arial" w:eastAsia="Times New Roman" w:hAnsi="Arial" w:cs="Arial"/>
-          <w:color w:val="222222"/>
-          <w:shd w:val="clear" w:color="auto" w:fill="FFFFFF"/>
-        </w:rPr>
-        <w:t>Minor comments:</w:t>
-      </w:r>
-      <w:r>
-        <w:rPr>
-          <w:rFonts w:ascii="Arial" w:eastAsia="Times New Roman" w:hAnsi="Arial" w:cs="Arial"/>
-          <w:color w:val="222222"/>
-        </w:rPr>
-        <w:br/>
-      </w:r>
-      <w:r>
-        <w:rPr>
-          <w:rFonts w:ascii="Arial" w:eastAsia="Times New Roman" w:hAnsi="Arial" w:cs="Arial"/>
-          <w:color w:val="222222"/>
-        </w:rPr>
-        <w:br/>
-      </w:r>
-      <w:r>
-        <w:rPr>
-          <w:rFonts w:ascii="Arial" w:eastAsia="Times New Roman" w:hAnsi="Arial" w:cs="Arial"/>
-          <w:color w:val="222222"/>
-          <w:shd w:val="clear" w:color="auto" w:fill="FFFFFF"/>
-        </w:rPr>
-        <w:t>* “</w:t>
-      </w:r>
-      <w:bookmarkStart w:id="3" w:name="_Hlk46240422"/>
-      <w:r>
-        <w:rPr>
-          <w:rFonts w:ascii="Arial" w:eastAsia="Times New Roman" w:hAnsi="Arial" w:cs="Arial"/>
-          <w:color w:val="222222"/>
-          <w:shd w:val="clear" w:color="auto" w:fill="FFFFFF"/>
-        </w:rPr>
-        <w:t>In an XYY system</w:t>
-      </w:r>
-      <w:bookmarkEnd w:id="3"/>
-      <w:r>
-        <w:rPr>
-          <w:rFonts w:ascii="Arial" w:eastAsia="Times New Roman" w:hAnsi="Arial" w:cs="Arial"/>
-          <w:color w:val="222222"/>
-          <w:shd w:val="clear" w:color="auto" w:fill="FFFFFF"/>
-        </w:rPr>
-        <w:t>, X_S = 2" should read “In an XYY system, X_S = 1”</w:t>
-      </w:r>
-      <w:r>
-        <w:rPr>
-          <w:rFonts w:ascii="Arial" w:eastAsia="Times New Roman" w:hAnsi="Arial" w:cs="Arial"/>
-          <w:color w:val="222222"/>
-        </w:rPr>
-        <w:br/>
-      </w:r>
-    </w:p>
-    <w:p>
-      <w:pPr>
-        <w:rPr>
-          <w:rFonts w:ascii="Arial" w:eastAsia="Times New Roman" w:hAnsi="Arial" w:cs="Arial"/>
-          <w:color w:val="C00000"/>
-        </w:rPr>
-      </w:pPr>
-      <w:r>
-        <w:rPr>
-          <w:rFonts w:ascii="Arial" w:eastAsia="Times New Roman" w:hAnsi="Arial" w:cs="Arial"/>
-          <w:color w:val="C00000"/>
-        </w:rPr>
-        <w:t>Corrected</w:t>
-      </w:r>
-      <w:ins w:id="4" w:author="Nathan" w:date="2020-07-21T16:14:00Z">
-        <w:r>
-          <w:rPr>
-            <w:rFonts w:ascii="Arial" w:eastAsia="Times New Roman" w:hAnsi="Arial" w:cs="Arial"/>
-            <w:color w:val="C00000"/>
-          </w:rPr>
-          <w:t xml:space="preserve"> line 160</w:t>
-        </w:r>
-      </w:ins>
-    </w:p>
-    <w:p>
-      <w:pPr>
-        <w:rPr>
-          <w:rFonts w:ascii="Arial" w:eastAsia="Times New Roman" w:hAnsi="Arial" w:cs="Arial"/>
-          <w:color w:val="222222"/>
-          <w:shd w:val="clear" w:color="auto" w:fill="FFFFFF"/>
-        </w:rPr>
-      </w:pPr>
-      <w:r>
-        <w:rPr>
-          <w:rFonts w:ascii="Arial" w:eastAsia="Times New Roman" w:hAnsi="Arial" w:cs="Arial"/>
-          <w:color w:val="222222"/>
-        </w:rPr>
-        <w:br/>
-      </w:r>
-      <w:r>
-        <w:rPr>
-          <w:rFonts w:ascii="Arial" w:eastAsia="Times New Roman" w:hAnsi="Arial" w:cs="Arial"/>
-          <w:color w:val="222222"/>
-          <w:shd w:val="clear" w:color="auto" w:fill="FFFFFF"/>
-        </w:rPr>
-        <w:t>* "does not drop below 25% until the diploid autosome count is greater than 16” should read "does not drop below 25% until the diploid chromosome count is greater than 16” or "does not drop below 25% until the diploid autosome count is greater than or equal to 16” [it is 22% with 16 autosomes]</w:t>
-      </w:r>
-    </w:p>
-    <w:p>
-      <w:pPr>
-        <w:rPr>
-          <w:rFonts w:ascii="Arial" w:eastAsia="Times New Roman" w:hAnsi="Arial" w:cs="Arial"/>
-          <w:color w:val="222222"/>
-          <w:shd w:val="clear" w:color="auto" w:fill="FFFFFF"/>
-        </w:rPr>
-      </w:pPr>
-    </w:p>
-    <w:p>
-      <w:pPr>
-        <w:rPr>
-          <w:del w:id="5" w:author="Nathan" w:date="2020-07-21T16:16:00Z"/>
-          <w:rFonts w:ascii="Arial" w:eastAsia="Times New Roman" w:hAnsi="Arial" w:cs="Arial"/>
-          <w:color w:val="222222"/>
-          <w:shd w:val="clear" w:color="auto" w:fill="FFFFFF"/>
-        </w:rPr>
-      </w:pPr>
-      <w:r>
-        <w:rPr>
-          <w:rFonts w:ascii="Arial" w:eastAsia="Times New Roman" w:hAnsi="Arial" w:cs="Arial"/>
-          <w:color w:val="C00000"/>
-          <w:shd w:val="clear" w:color="auto" w:fill="FFFFFF"/>
-        </w:rPr>
-        <w:t>Corrected</w:t>
-      </w:r>
-      <w:ins w:id="6" w:author="Nathan" w:date="2020-07-21T16:16:00Z">
+          <w:t>etc</w:t>
+        </w:r>
+        <w:proofErr w:type="spellEnd"/>
         <w:r>
           <w:rPr>
             <w:rFonts w:ascii="Arial" w:eastAsia="Times New Roman" w:hAnsi="Arial" w:cs="Arial"/>
             <w:color w:val="222222"/>
             <w:shd w:val="clear" w:color="auto" w:fill="FFFFFF"/>
           </w:rPr>
-          <w:t xml:space="preserve"> line 206</w:t>
+          <w:t>)</w:t>
         </w:r>
       </w:ins>
     </w:p>
     <w:p>
       <w:pPr>
         <w:rPr>
-          <w:ins w:id="7" w:author="Nathan" w:date="2020-07-21T16:16:00Z"/>
-          <w:rFonts w:ascii="Arial" w:eastAsia="Times New Roman" w:hAnsi="Arial" w:cs="Arial"/>
-          <w:color w:val="C00000"/>
-          <w:shd w:val="clear" w:color="auto" w:fill="FFFFFF"/>
-        </w:rPr>
-      </w:pPr>
-    </w:p>
-    <w:p>
-      <w:pPr>
-        <w:rPr>
-          <w:rFonts w:ascii="Arial" w:eastAsia="Times New Roman" w:hAnsi="Arial" w:cs="Arial"/>
-          <w:color w:val="222222"/>
-          <w:shd w:val="clear" w:color="auto" w:fill="FFFFFF"/>
-        </w:rPr>
-      </w:pPr>
-    </w:p>
-    <w:p>
-      <w:pPr>
-        <w:rPr>
-          <w:rFonts w:ascii="Arial" w:eastAsia="Times New Roman" w:hAnsi="Arial" w:cs="Arial"/>
-          <w:color w:val="222222"/>
-        </w:rPr>
-      </w:pPr>
-      <w:r>
-        <w:rPr>
-          <w:rFonts w:ascii="Arial" w:eastAsia="Times New Roman" w:hAnsi="Arial" w:cs="Arial"/>
-          <w:color w:val="222222"/>
+          <w:rFonts w:ascii="Arial" w:eastAsia="Times New Roman" w:hAnsi="Arial" w:cs="Arial"/>
+          <w:color w:val="222222"/>
+          <w:shd w:val="clear" w:color="auto" w:fill="FFFFFF"/>
+        </w:rPr>
+      </w:pPr>
+    </w:p>
+    <w:p>
+      <w:pPr>
+        <w:rPr>
+          <w:rFonts w:ascii="Arial" w:eastAsia="Times New Roman" w:hAnsi="Arial" w:cs="Arial"/>
+          <w:color w:val="222222"/>
+        </w:rPr>
+      </w:pPr>
+      <w:r>
+        <w:rPr>
+          <w:rFonts w:ascii="Arial" w:eastAsia="Times New Roman" w:hAnsi="Arial" w:cs="Arial"/>
+          <w:color w:val="222222"/>
+        </w:rPr>
+        <w:br/>
+      </w:r>
+      <w:r>
+        <w:rPr>
+          <w:rFonts w:ascii="Arial" w:eastAsia="Times New Roman" w:hAnsi="Arial" w:cs="Arial"/>
+          <w:color w:val="222222"/>
+        </w:rPr>
+        <w:br/>
+      </w:r>
+      <w:r>
+        <w:rPr>
+          <w:rFonts w:ascii="Arial" w:eastAsia="Times New Roman" w:hAnsi="Arial" w:cs="Arial"/>
+          <w:color w:val="222222"/>
+          <w:shd w:val="clear" w:color="auto" w:fill="FFFFFF"/>
+        </w:rPr>
+        <w:t>Minor comments:</w:t>
+      </w:r>
+      <w:r>
+        <w:rPr>
+          <w:rFonts w:ascii="Arial" w:eastAsia="Times New Roman" w:hAnsi="Arial" w:cs="Arial"/>
+          <w:color w:val="222222"/>
+        </w:rPr>
+        <w:br/>
+      </w:r>
+      <w:r>
+        <w:rPr>
+          <w:rFonts w:ascii="Arial" w:eastAsia="Times New Roman" w:hAnsi="Arial" w:cs="Arial"/>
+          <w:color w:val="222222"/>
+        </w:rPr>
+        <w:br/>
+      </w:r>
+      <w:r>
+        <w:rPr>
+          <w:rFonts w:ascii="Arial" w:eastAsia="Times New Roman" w:hAnsi="Arial" w:cs="Arial"/>
+          <w:color w:val="222222"/>
+          <w:shd w:val="clear" w:color="auto" w:fill="FFFFFF"/>
+        </w:rPr>
+        <w:t>* “</w:t>
+      </w:r>
+      <w:bookmarkStart w:id="9" w:name="_Hlk46240422"/>
+      <w:r>
+        <w:rPr>
+          <w:rFonts w:ascii="Arial" w:eastAsia="Times New Roman" w:hAnsi="Arial" w:cs="Arial"/>
+          <w:color w:val="222222"/>
+          <w:shd w:val="clear" w:color="auto" w:fill="FFFFFF"/>
+        </w:rPr>
+        <w:t>In an XYY system</w:t>
+      </w:r>
+      <w:bookmarkEnd w:id="9"/>
+      <w:r>
+        <w:rPr>
+          <w:rFonts w:ascii="Arial" w:eastAsia="Times New Roman" w:hAnsi="Arial" w:cs="Arial"/>
+          <w:color w:val="222222"/>
+          <w:shd w:val="clear" w:color="auto" w:fill="FFFFFF"/>
+        </w:rPr>
+        <w:t>, X_S = 2" should read “In an XYY system, X_S = 1”</w:t>
+      </w:r>
+      <w:r>
+        <w:rPr>
+          <w:rFonts w:ascii="Arial" w:eastAsia="Times New Roman" w:hAnsi="Arial" w:cs="Arial"/>
+          <w:color w:val="222222"/>
+        </w:rPr>
+        <w:br/>
+      </w:r>
+    </w:p>
+    <w:p>
+      <w:pPr>
+        <w:rPr>
+          <w:rFonts w:ascii="Arial" w:eastAsia="Times New Roman" w:hAnsi="Arial" w:cs="Arial"/>
+          <w:color w:val="C00000"/>
+        </w:rPr>
+      </w:pPr>
+      <w:ins w:id="10" w:author="Anderson, Nathan Wallace" w:date="2020-07-23T10:04:00Z">
+        <w:r>
+          <w:rPr>
+            <w:rFonts w:ascii="Arial" w:eastAsia="Times New Roman" w:hAnsi="Arial" w:cs="Arial"/>
+            <w:color w:val="C00000"/>
+          </w:rPr>
+          <w:t>This section has been rewritten.</w:t>
+        </w:r>
+      </w:ins>
+    </w:p>
+    <w:p>
+      <w:pPr>
+        <w:rPr>
+          <w:rFonts w:ascii="Arial" w:eastAsia="Times New Roman" w:hAnsi="Arial" w:cs="Arial"/>
+          <w:color w:val="222222"/>
+          <w:shd w:val="clear" w:color="auto" w:fill="FFFFFF"/>
+        </w:rPr>
+      </w:pPr>
+      <w:r>
+        <w:rPr>
+          <w:rFonts w:ascii="Arial" w:eastAsia="Times New Roman" w:hAnsi="Arial" w:cs="Arial"/>
+          <w:color w:val="222222"/>
+        </w:rPr>
+        <w:br/>
+      </w:r>
+      <w:r>
+        <w:rPr>
+          <w:rFonts w:ascii="Arial" w:eastAsia="Times New Roman" w:hAnsi="Arial" w:cs="Arial"/>
+          <w:color w:val="222222"/>
+          <w:shd w:val="clear" w:color="auto" w:fill="FFFFFF"/>
+        </w:rPr>
+        <w:t>* "does not drop below 25% until the diploid autosome count is greater than 16” should read "does not drop below 25% until the diploid chromosome count is greater than 16” or "does not drop below 25% until the diploid autosome count is greater than or equal to 16” [it is 22% with 16 autosomes]</w:t>
+      </w:r>
+    </w:p>
+    <w:p>
+      <w:pPr>
+        <w:rPr>
+          <w:rFonts w:ascii="Arial" w:eastAsia="Times New Roman" w:hAnsi="Arial" w:cs="Arial"/>
+          <w:color w:val="222222"/>
+          <w:shd w:val="clear" w:color="auto" w:fill="FFFFFF"/>
+        </w:rPr>
+      </w:pPr>
+    </w:p>
+    <w:p>
+      <w:pPr>
+        <w:rPr>
+          <w:del w:id="11" w:author="Nathan" w:date="2020-07-21T16:16:00Z"/>
+          <w:rFonts w:ascii="Arial" w:eastAsia="Times New Roman" w:hAnsi="Arial" w:cs="Arial"/>
+          <w:color w:val="222222"/>
+          <w:shd w:val="clear" w:color="auto" w:fill="FFFFFF"/>
+        </w:rPr>
+      </w:pPr>
+      <w:r>
+        <w:rPr>
+          <w:rFonts w:ascii="Arial" w:eastAsia="Times New Roman" w:hAnsi="Arial" w:cs="Arial"/>
+          <w:color w:val="C00000"/>
+          <w:shd w:val="clear" w:color="auto" w:fill="FFFFFF"/>
         </w:rPr>
         <w:lastRenderedPageBreak/>
+        <w:t>Corrected</w:t>
+      </w:r>
+      <w:ins w:id="12" w:author="Nathan" w:date="2020-07-21T16:16:00Z">
+        <w:r>
+          <w:rPr>
+            <w:rFonts w:ascii="Arial" w:eastAsia="Times New Roman" w:hAnsi="Arial" w:cs="Arial"/>
+            <w:color w:val="222222"/>
+            <w:shd w:val="clear" w:color="auto" w:fill="FFFFFF"/>
+          </w:rPr>
+          <w:t xml:space="preserve"> line </w:t>
+        </w:r>
+      </w:ins>
+      <w:ins w:id="13" w:author="Anderson, Nathan Wallace" w:date="2020-07-23T10:06:00Z">
+        <w:r>
+          <w:rPr>
+            <w:rFonts w:ascii="Arial" w:eastAsia="Times New Roman" w:hAnsi="Arial" w:cs="Arial"/>
+            <w:color w:val="222222"/>
+            <w:shd w:val="clear" w:color="auto" w:fill="FFFFFF"/>
+          </w:rPr>
+          <w:t>11</w:t>
+        </w:r>
+      </w:ins>
+      <w:ins w:id="14" w:author="Nathan" w:date="2020-07-21T16:16:00Z">
+        <w:r>
+          <w:rPr>
+            <w:rFonts w:ascii="Arial" w:eastAsia="Times New Roman" w:hAnsi="Arial" w:cs="Arial"/>
+            <w:color w:val="222222"/>
+            <w:shd w:val="clear" w:color="auto" w:fill="FFFFFF"/>
+          </w:rPr>
+          <w:t>6</w:t>
+        </w:r>
+      </w:ins>
+    </w:p>
+    <w:p>
+      <w:pPr>
+        <w:rPr>
+          <w:ins w:id="15" w:author="Nathan" w:date="2020-07-21T16:16:00Z"/>
+          <w:rFonts w:ascii="Arial" w:eastAsia="Times New Roman" w:hAnsi="Arial" w:cs="Arial"/>
+          <w:color w:val="C00000"/>
+          <w:shd w:val="clear" w:color="auto" w:fill="FFFFFF"/>
+        </w:rPr>
+      </w:pPr>
+    </w:p>
+    <w:p>
+      <w:pPr>
+        <w:rPr>
+          <w:rFonts w:ascii="Arial" w:eastAsia="Times New Roman" w:hAnsi="Arial" w:cs="Arial"/>
+          <w:color w:val="222222"/>
+          <w:shd w:val="clear" w:color="auto" w:fill="FFFFFF"/>
+        </w:rPr>
+      </w:pPr>
+    </w:p>
+    <w:p>
+      <w:pPr>
+        <w:rPr>
+          <w:rFonts w:ascii="Arial" w:eastAsia="Times New Roman" w:hAnsi="Arial" w:cs="Arial"/>
+          <w:color w:val="222222"/>
+        </w:rPr>
+      </w:pPr>
+      <w:r>
+        <w:rPr>
+          <w:rFonts w:ascii="Arial" w:eastAsia="Times New Roman" w:hAnsi="Arial" w:cs="Arial"/>
+          <w:color w:val="222222"/>
+        </w:rPr>
         <w:br/>
       </w:r>
       <w:r>
@@ -869,29 +939,13 @@
           <w:color w:val="C00000"/>
         </w:rPr>
       </w:pPr>
-      <w:r>
-        <w:rPr>
-          <w:rFonts w:ascii="Arial" w:eastAsia="Times New Roman" w:hAnsi="Arial" w:cs="Arial"/>
-          <w:color w:val="C00000"/>
-        </w:rPr>
-        <w:t>Corrected</w:t>
-      </w:r>
-      <w:ins w:id="8" w:author="Nathan" w:date="2020-07-21T16:18:00Z">
+      <w:ins w:id="16" w:author="Anderson, Nathan Wallace" w:date="2020-07-23T10:06:00Z">
         <w:r>
           <w:rPr>
             <w:rFonts w:ascii="Arial" w:eastAsia="Times New Roman" w:hAnsi="Arial" w:cs="Arial"/>
             <w:color w:val="C00000"/>
           </w:rPr>
-          <w:t>, removed subscript</w:t>
-        </w:r>
-      </w:ins>
-      <w:ins w:id="9" w:author="Nathan" w:date="2020-07-21T16:21:00Z">
-        <w:r>
-          <w:rPr>
-            <w:rFonts w:ascii="Arial" w:eastAsia="Times New Roman" w:hAnsi="Arial" w:cs="Arial"/>
-            <w:color w:val="C00000"/>
-          </w:rPr>
-          <w:t xml:space="preserve"> in (8)</w:t>
+          <w:t>This section has been rewritten.</w:t>
         </w:r>
       </w:ins>
     </w:p>
@@ -1071,7 +1125,7 @@
         </w:rPr>
         <w:t>HB: I went back and reread this paper and the limitations they are referring to are the 1) lack of a good phylogeny 2) inability to recognize fusions. Also in this paper they are asking if there is an excess assuming that an equal number</w:t>
       </w:r>
-      <w:ins w:id="10" w:author="Nathan" w:date="2020-07-21T15:56:00Z">
+      <w:ins w:id="17" w:author="Nathan" w:date="2020-07-21T15:56:00Z">
         <w:r>
           <w:rPr>
             <w:rFonts w:ascii="Arial" w:eastAsia="Times New Roman" w:hAnsi="Arial" w:cs="Arial"/>
@@ -1089,7 +1143,7 @@
         </w:rPr>
         <w:t xml:space="preserve"> occur</w:t>
       </w:r>
-      <w:ins w:id="11" w:author="Nathan" w:date="2020-07-21T15:56:00Z">
+      <w:ins w:id="18" w:author="Nathan" w:date="2020-07-21T15:56:00Z">
         <w:r>
           <w:rPr>
             <w:rFonts w:ascii="Arial" w:eastAsia="Times New Roman" w:hAnsi="Arial" w:cs="Arial"/>
@@ -1107,7 +1161,7 @@
         </w:rPr>
         <w:t xml:space="preserve"> our</w:t>
       </w:r>
-      <w:ins w:id="12" w:author="Nathan" w:date="2020-07-21T15:56:00Z">
+      <w:ins w:id="19" w:author="Nathan" w:date="2020-07-21T15:56:00Z">
         <w:r>
           <w:rPr>
             <w:rFonts w:ascii="Arial" w:eastAsia="Times New Roman" w:hAnsi="Arial" w:cs="Arial"/>
@@ -1117,7 +1171,7 @@
           <w:t xml:space="preserve"> goal is to</w:t>
         </w:r>
       </w:ins>
-      <w:del w:id="13" w:author="Nathan" w:date="2020-07-21T15:56:00Z">
+      <w:del w:id="20" w:author="Nathan" w:date="2020-07-21T15:56:00Z">
         <w:r>
           <w:rPr>
             <w:rFonts w:ascii="Arial" w:eastAsia="Times New Roman" w:hAnsi="Arial" w:cs="Arial"/>
@@ -1135,7 +1189,7 @@
         </w:rPr>
         <w:t xml:space="preserve"> figur</w:t>
       </w:r>
-      <w:ins w:id="14" w:author="Nathan" w:date="2020-07-21T15:56:00Z">
+      <w:ins w:id="21" w:author="Nathan" w:date="2020-07-21T15:56:00Z">
         <w:r>
           <w:rPr>
             <w:rFonts w:ascii="Arial" w:eastAsia="Times New Roman" w:hAnsi="Arial" w:cs="Arial"/>
@@ -1145,7 +1199,7 @@
           <w:t>e</w:t>
         </w:r>
       </w:ins>
-      <w:del w:id="15" w:author="Nathan" w:date="2020-07-21T15:56:00Z">
+      <w:del w:id="22" w:author="Nathan" w:date="2020-07-21T15:56:00Z">
         <w:r>
           <w:rPr>
             <w:rFonts w:ascii="Arial" w:eastAsia="Times New Roman" w:hAnsi="Arial" w:cs="Arial"/>
@@ -1163,7 +1217,7 @@
         </w:rPr>
         <w:t xml:space="preserve"> what the imbalance </w:t>
       </w:r>
-      <w:ins w:id="16" w:author="Nathan" w:date="2020-07-21T15:58:00Z">
+      <w:ins w:id="23" w:author="Nathan" w:date="2020-07-21T15:58:00Z">
         <w:r>
           <w:rPr>
             <w:rFonts w:ascii="Arial" w:eastAsia="Times New Roman" w:hAnsi="Arial" w:cs="Arial"/>
@@ -1173,7 +1227,7 @@
           <w:t>in SA fusions is expected to</w:t>
         </w:r>
       </w:ins>
-      <w:del w:id="17" w:author="Nathan" w:date="2020-07-21T15:58:00Z">
+      <w:del w:id="24" w:author="Nathan" w:date="2020-07-21T15:58:00Z">
         <w:r>
           <w:rPr>
             <w:rFonts w:ascii="Arial" w:eastAsia="Times New Roman" w:hAnsi="Arial" w:cs="Arial"/>
@@ -1213,7 +1267,7 @@
     <w:p>
       <w:pPr>
         <w:rPr>
-          <w:ins w:id="18" w:author="Nathan" w:date="2020-07-21T16:04:00Z"/>
+          <w:ins w:id="25" w:author="Anderson, Nathan Wallace" w:date="2020-07-23T10:13:00Z"/>
           <w:rFonts w:ascii="Arial" w:eastAsia="Times New Roman" w:hAnsi="Arial" w:cs="Arial"/>
           <w:color w:val="222222"/>
           <w:shd w:val="clear" w:color="auto" w:fill="FFFFFF"/>
@@ -1337,7 +1391,16 @@
           <w:color w:val="222222"/>
           <w:shd w:val="clear" w:color="auto" w:fill="FFFFFF"/>
         </w:rPr>
-        <w:t xml:space="preserve">, whose admittedly does not suggest that it might be relevant (Ancestral chromatin configuration constrains chromatin evolution on differentiating sex chromosomes in Drosophila. </w:t>
+        <w:t xml:space="preserve">, whose admittedly does not suggest that it might be relevant (Ancestral </w:t>
+      </w:r>
+      <w:r>
+        <w:rPr>
+          <w:rFonts w:ascii="Arial" w:eastAsia="Times New Roman" w:hAnsi="Arial" w:cs="Arial"/>
+          <w:color w:val="222222"/>
+          <w:shd w:val="clear" w:color="auto" w:fill="FFFFFF"/>
+        </w:rPr>
+        <w:lastRenderedPageBreak/>
+        <w:t xml:space="preserve">chromatin configuration constrains chromatin evolution on differentiating sex chromosomes in Drosophila. </w:t>
       </w:r>
       <w:proofErr w:type="spellStart"/>
       <w:r>
@@ -1355,16 +1418,7 @@
           <w:color w:val="222222"/>
           <w:shd w:val="clear" w:color="auto" w:fill="FFFFFF"/>
         </w:rPr>
-        <w:t xml:space="preserve"> Genetics 11: e1005331). Ideally, if Drosophila is to be </w:t>
-      </w:r>
-      <w:r>
-        <w:rPr>
-          <w:rFonts w:ascii="Arial" w:eastAsia="Times New Roman" w:hAnsi="Arial" w:cs="Arial"/>
-          <w:color w:val="222222"/>
-          <w:shd w:val="clear" w:color="auto" w:fill="FFFFFF"/>
-        </w:rPr>
-        <w:lastRenderedPageBreak/>
-        <w:t xml:space="preserve">discussed in this </w:t>
+        <w:t xml:space="preserve"> Genetics 11: e1005331). Ideally, if Drosophila is to be discussed in this </w:t>
       </w:r>
       <w:proofErr w:type="spellStart"/>
       <w:r>
@@ -1388,276 +1442,328 @@
     <w:p>
       <w:pPr>
         <w:rPr>
-          <w:ins w:id="19" w:author="Nathan" w:date="2020-07-21T16:04:00Z"/>
-          <w:rFonts w:ascii="Arial" w:eastAsia="Times New Roman" w:hAnsi="Arial" w:cs="Arial"/>
-          <w:color w:val="222222"/>
-          <w:shd w:val="clear" w:color="auto" w:fill="FFFFFF"/>
-        </w:rPr>
-      </w:pPr>
-    </w:p>
-    <w:p>
-      <w:pPr>
-        <w:rPr>
-          <w:ins w:id="20" w:author="Nathan" w:date="2020-07-21T16:04:00Z"/>
-          <w:rFonts w:ascii="Arial" w:eastAsia="Times New Roman" w:hAnsi="Arial" w:cs="Arial"/>
-          <w:color w:val="222222"/>
-          <w:shd w:val="clear" w:color="auto" w:fill="FFFFFF"/>
-        </w:rPr>
-      </w:pPr>
-      <w:r>
-        <w:rPr>
-          <w:rFonts w:ascii="Arial" w:eastAsia="Times New Roman" w:hAnsi="Arial" w:cs="Arial"/>
-          <w:color w:val="222222"/>
-          <w:shd w:val="clear" w:color="auto" w:fill="FFFFFF"/>
-        </w:rPr>
-        <w:t xml:space="preserve">Third, there is no evidence that the autosomes involved in these fusions “are enriched for sexual antagonistic loci” (which should be “sexually antagonistic loci”). </w:t>
-      </w:r>
-    </w:p>
-    <w:p>
-      <w:pPr>
-        <w:rPr>
-          <w:ins w:id="21" w:author="Nathan" w:date="2020-07-21T16:04:00Z"/>
-          <w:rFonts w:ascii="Arial" w:eastAsia="Times New Roman" w:hAnsi="Arial" w:cs="Arial"/>
-          <w:color w:val="222222"/>
-          <w:shd w:val="clear" w:color="auto" w:fill="FFFFFF"/>
-        </w:rPr>
-      </w:pPr>
-    </w:p>
-    <w:p>
-      <w:pPr>
-        <w:rPr>
-          <w:ins w:id="22" w:author="Nathan" w:date="2020-07-21T16:05:00Z"/>
-          <w:rFonts w:ascii="Arial" w:eastAsia="Times New Roman" w:hAnsi="Arial" w:cs="Arial"/>
-          <w:color w:val="222222"/>
-          <w:shd w:val="clear" w:color="auto" w:fill="FFFFFF"/>
-        </w:rPr>
-      </w:pPr>
-      <w:ins w:id="23" w:author="Nathan" w:date="2020-07-21T16:04:00Z">
+          <w:ins w:id="26" w:author="Anderson, Nathan Wallace" w:date="2020-07-23T10:13:00Z"/>
+          <w:rFonts w:ascii="Arial" w:eastAsia="Times New Roman" w:hAnsi="Arial" w:cs="Arial"/>
+          <w:color w:val="222222"/>
+          <w:shd w:val="clear" w:color="auto" w:fill="FFFFFF"/>
+        </w:rPr>
+      </w:pPr>
+    </w:p>
+    <w:p>
+      <w:pPr>
+        <w:rPr>
+          <w:ins w:id="27" w:author="Nathan" w:date="2020-07-21T16:04:00Z"/>
+          <w:rFonts w:ascii="Arial" w:eastAsia="Times New Roman" w:hAnsi="Arial" w:cs="Arial"/>
+          <w:color w:val="222222"/>
+          <w:shd w:val="clear" w:color="auto" w:fill="FFFFFF"/>
+        </w:rPr>
+      </w:pPr>
+      <w:ins w:id="28" w:author="Anderson, Nathan Wallace" w:date="2020-07-23T10:13:00Z">
         <w:r>
           <w:rPr>
             <w:rFonts w:ascii="Arial" w:eastAsia="Times New Roman" w:hAnsi="Arial" w:cs="Arial"/>
             <w:color w:val="222222"/>
             <w:shd w:val="clear" w:color="auto" w:fill="FFFFFF"/>
           </w:rPr>
-          <w:t>Fixed Typo</w:t>
+          <w:t>We have added analysis XXX and added citations XXX</w:t>
         </w:r>
       </w:ins>
     </w:p>
     <w:p>
       <w:pPr>
         <w:rPr>
-          <w:ins w:id="24" w:author="Nathan" w:date="2020-07-21T16:04:00Z"/>
-          <w:rFonts w:ascii="Arial" w:eastAsia="Times New Roman" w:hAnsi="Arial" w:cs="Arial"/>
-          <w:color w:val="222222"/>
-          <w:shd w:val="clear" w:color="auto" w:fill="FFFFFF"/>
-        </w:rPr>
-      </w:pPr>
-    </w:p>
-    <w:p>
-      <w:pPr>
-        <w:rPr>
-          <w:ins w:id="25" w:author="Nathan" w:date="2020-07-21T16:06:00Z"/>
-          <w:rFonts w:ascii="Arial" w:eastAsia="Times New Roman" w:hAnsi="Arial" w:cs="Arial"/>
-          <w:color w:val="222222"/>
-          <w:shd w:val="clear" w:color="auto" w:fill="FFFFFF"/>
-        </w:rPr>
-      </w:pPr>
-      <w:r>
-        <w:rPr>
-          <w:rFonts w:ascii="Arial" w:eastAsia="Times New Roman" w:hAnsi="Arial" w:cs="Arial"/>
-          <w:color w:val="222222"/>
-          <w:shd w:val="clear" w:color="auto" w:fill="FFFFFF"/>
-        </w:rPr>
-        <w:t>If this were known, then the question at issue would already have been answered for those cases, at least. The Drosophila americana example was “</w:t>
-      </w:r>
-      <w:proofErr w:type="spellStart"/>
-      <w:r>
-        <w:rPr>
-          <w:rFonts w:ascii="Arial" w:eastAsia="Times New Roman" w:hAnsi="Arial" w:cs="Arial"/>
-          <w:color w:val="222222"/>
-          <w:shd w:val="clear" w:color="auto" w:fill="FFFFFF"/>
-        </w:rPr>
-        <w:t>proported</w:t>
-      </w:r>
-      <w:proofErr w:type="spellEnd"/>
-      <w:r>
-        <w:rPr>
-          <w:rFonts w:ascii="Arial" w:eastAsia="Times New Roman" w:hAnsi="Arial" w:cs="Arial"/>
-          <w:color w:val="222222"/>
-          <w:shd w:val="clear" w:color="auto" w:fill="FFFFFF"/>
-        </w:rPr>
-        <w:t>” to involve sexual antagonism (this presumably means proposed, and probably not “reported”, as there is no actual evidence to support this).</w:t>
-      </w:r>
-    </w:p>
-    <w:p>
-      <w:pPr>
-        <w:rPr>
-          <w:ins w:id="26" w:author="Nathan" w:date="2020-07-21T16:06:00Z"/>
-          <w:rFonts w:ascii="Arial" w:eastAsia="Times New Roman" w:hAnsi="Arial" w:cs="Arial"/>
-          <w:color w:val="222222"/>
-          <w:shd w:val="clear" w:color="auto" w:fill="FFFFFF"/>
-        </w:rPr>
-      </w:pPr>
-    </w:p>
-    <w:p>
-      <w:pPr>
-        <w:rPr>
-          <w:ins w:id="27" w:author="Nathan" w:date="2020-07-21T16:06:00Z"/>
-          <w:rFonts w:ascii="Arial" w:eastAsia="Times New Roman" w:hAnsi="Arial" w:cs="Arial"/>
-          <w:color w:val="222222"/>
-          <w:shd w:val="clear" w:color="auto" w:fill="FFFFFF"/>
-        </w:rPr>
-      </w:pPr>
-      <w:ins w:id="28" w:author="Nathan" w:date="2020-07-21T16:06:00Z">
+          <w:ins w:id="29" w:author="Nathan" w:date="2020-07-21T16:04:00Z"/>
+          <w:rFonts w:ascii="Arial" w:eastAsia="Times New Roman" w:hAnsi="Arial" w:cs="Arial"/>
+          <w:color w:val="222222"/>
+          <w:shd w:val="clear" w:color="auto" w:fill="FFFFFF"/>
+        </w:rPr>
+      </w:pPr>
+    </w:p>
+    <w:p>
+      <w:pPr>
+        <w:rPr>
+          <w:ins w:id="30" w:author="Nathan" w:date="2020-07-21T16:04:00Z"/>
+          <w:rFonts w:ascii="Arial" w:eastAsia="Times New Roman" w:hAnsi="Arial" w:cs="Arial"/>
+          <w:color w:val="222222"/>
+          <w:shd w:val="clear" w:color="auto" w:fill="FFFFFF"/>
+        </w:rPr>
+      </w:pPr>
+      <w:r>
+        <w:rPr>
+          <w:rFonts w:ascii="Arial" w:eastAsia="Times New Roman" w:hAnsi="Arial" w:cs="Arial"/>
+          <w:color w:val="222222"/>
+          <w:shd w:val="clear" w:color="auto" w:fill="FFFFFF"/>
+        </w:rPr>
+        <w:t xml:space="preserve">Third, there is no evidence that the autosomes involved in these fusions “are enriched for sexual antagonistic loci” (which should be “sexually antagonistic loci”). </w:t>
+      </w:r>
+    </w:p>
+    <w:p>
+      <w:pPr>
+        <w:rPr>
+          <w:ins w:id="31" w:author="Nathan" w:date="2020-07-21T16:04:00Z"/>
+          <w:rFonts w:ascii="Arial" w:eastAsia="Times New Roman" w:hAnsi="Arial" w:cs="Arial"/>
+          <w:color w:val="222222"/>
+          <w:shd w:val="clear" w:color="auto" w:fill="FFFFFF"/>
+        </w:rPr>
+      </w:pPr>
+    </w:p>
+    <w:p>
+      <w:pPr>
+        <w:rPr>
+          <w:ins w:id="32" w:author="Nathan" w:date="2020-07-21T16:05:00Z"/>
+          <w:rFonts w:ascii="Arial" w:eastAsia="Times New Roman" w:hAnsi="Arial" w:cs="Arial"/>
+          <w:color w:val="222222"/>
+          <w:shd w:val="clear" w:color="auto" w:fill="FFFFFF"/>
+        </w:rPr>
+      </w:pPr>
+      <w:ins w:id="33" w:author="Nathan" w:date="2020-07-21T16:04:00Z">
         <w:r>
           <w:rPr>
             <w:rFonts w:ascii="Arial" w:eastAsia="Times New Roman" w:hAnsi="Arial" w:cs="Arial"/>
             <w:color w:val="222222"/>
             <w:shd w:val="clear" w:color="auto" w:fill="FFFFFF"/>
           </w:rPr>
-          <w:t xml:space="preserve">Fixed </w:t>
-        </w:r>
-        <w:proofErr w:type="spellStart"/>
+          <w:t>Fixed Typo</w:t>
+        </w:r>
+      </w:ins>
+    </w:p>
+    <w:p>
+      <w:pPr>
+        <w:rPr>
+          <w:ins w:id="34" w:author="Nathan" w:date="2020-07-21T16:04:00Z"/>
+          <w:rFonts w:ascii="Arial" w:eastAsia="Times New Roman" w:hAnsi="Arial" w:cs="Arial"/>
+          <w:color w:val="222222"/>
+          <w:shd w:val="clear" w:color="auto" w:fill="FFFFFF"/>
+        </w:rPr>
+      </w:pPr>
+    </w:p>
+    <w:p>
+      <w:pPr>
+        <w:rPr>
+          <w:ins w:id="35" w:author="Nathan" w:date="2020-07-21T16:06:00Z"/>
+          <w:rFonts w:ascii="Arial" w:eastAsia="Times New Roman" w:hAnsi="Arial" w:cs="Arial"/>
+          <w:color w:val="222222"/>
+          <w:shd w:val="clear" w:color="auto" w:fill="FFFFFF"/>
+        </w:rPr>
+      </w:pPr>
+      <w:r>
+        <w:rPr>
+          <w:rFonts w:ascii="Arial" w:eastAsia="Times New Roman" w:hAnsi="Arial" w:cs="Arial"/>
+          <w:color w:val="222222"/>
+          <w:shd w:val="clear" w:color="auto" w:fill="FFFFFF"/>
+        </w:rPr>
+        <w:t>If this were known, then the question at issue would already have been answered for those cases, at least. The Drosophila americana example was “</w:t>
+      </w:r>
+      <w:proofErr w:type="spellStart"/>
+      <w:r>
+        <w:rPr>
+          <w:rFonts w:ascii="Arial" w:eastAsia="Times New Roman" w:hAnsi="Arial" w:cs="Arial"/>
+          <w:color w:val="222222"/>
+          <w:shd w:val="clear" w:color="auto" w:fill="FFFFFF"/>
+        </w:rPr>
+        <w:t>proported</w:t>
+      </w:r>
+      <w:proofErr w:type="spellEnd"/>
+      <w:r>
+        <w:rPr>
+          <w:rFonts w:ascii="Arial" w:eastAsia="Times New Roman" w:hAnsi="Arial" w:cs="Arial"/>
+          <w:color w:val="222222"/>
+          <w:shd w:val="clear" w:color="auto" w:fill="FFFFFF"/>
+        </w:rPr>
+        <w:t>” to involve sexual antagonism (this presumably means proposed, and probably not “reported”, as there is no actual evidence to support this).</w:t>
+      </w:r>
+    </w:p>
+    <w:p>
+      <w:pPr>
+        <w:rPr>
+          <w:ins w:id="36" w:author="Nathan" w:date="2020-07-21T16:06:00Z"/>
+          <w:rFonts w:ascii="Arial" w:eastAsia="Times New Roman" w:hAnsi="Arial" w:cs="Arial"/>
+          <w:color w:val="222222"/>
+          <w:shd w:val="clear" w:color="auto" w:fill="FFFFFF"/>
+        </w:rPr>
+      </w:pPr>
+    </w:p>
+    <w:p>
+      <w:pPr>
+        <w:rPr>
+          <w:ins w:id="37" w:author="Nathan" w:date="2020-07-21T16:06:00Z"/>
+          <w:rFonts w:ascii="Arial" w:eastAsia="Times New Roman" w:hAnsi="Arial" w:cs="Arial"/>
+          <w:color w:val="222222"/>
+          <w:shd w:val="clear" w:color="auto" w:fill="FFFFFF"/>
+        </w:rPr>
+      </w:pPr>
+      <w:ins w:id="38" w:author="Nathan" w:date="2020-07-21T16:06:00Z">
         <w:r>
           <w:rPr>
             <w:rFonts w:ascii="Arial" w:eastAsia="Times New Roman" w:hAnsi="Arial" w:cs="Arial"/>
             <w:color w:val="222222"/>
             <w:shd w:val="clear" w:color="auto" w:fill="FFFFFF"/>
           </w:rPr>
-          <w:t>ambigious</w:t>
-        </w:r>
-        <w:proofErr w:type="spellEnd"/>
+          <w:t xml:space="preserve">Fixed </w:t>
+        </w:r>
+      </w:ins>
+      <w:ins w:id="39" w:author="Anderson, Nathan Wallace" w:date="2020-07-23T10:14:00Z">
         <w:r>
           <w:rPr>
             <w:rFonts w:ascii="Arial" w:eastAsia="Times New Roman" w:hAnsi="Arial" w:cs="Arial"/>
             <w:color w:val="222222"/>
             <w:shd w:val="clear" w:color="auto" w:fill="FFFFFF"/>
           </w:rPr>
-          <w:t xml:space="preserve"> wording</w:t>
+          <w:t>ambiguous</w:t>
         </w:r>
       </w:ins>
-    </w:p>
-    <w:p>
-      <w:pPr>
-        <w:rPr>
-          <w:ins w:id="29" w:author="Nathan" w:date="2020-07-21T16:06:00Z"/>
-          <w:rFonts w:ascii="Arial" w:eastAsia="Times New Roman" w:hAnsi="Arial" w:cs="Arial"/>
-          <w:color w:val="222222"/>
-          <w:shd w:val="clear" w:color="auto" w:fill="FFFFFF"/>
-        </w:rPr>
-      </w:pPr>
-    </w:p>
-    <w:p>
-      <w:pPr>
-        <w:rPr>
-          <w:ins w:id="30" w:author="Nathan" w:date="2020-07-21T16:49:00Z"/>
-          <w:rFonts w:ascii="Arial" w:eastAsia="Times New Roman" w:hAnsi="Arial" w:cs="Arial"/>
-          <w:color w:val="222222"/>
-          <w:shd w:val="clear" w:color="auto" w:fill="FFFFFF"/>
-        </w:rPr>
-      </w:pPr>
-      <w:del w:id="31" w:author="Nathan" w:date="2020-07-21T16:06:00Z">
+      <w:ins w:id="40" w:author="Nathan" w:date="2020-07-21T16:06:00Z">
         <w:r>
           <w:rPr>
             <w:rFonts w:ascii="Arial" w:eastAsia="Times New Roman" w:hAnsi="Arial" w:cs="Arial"/>
             <w:color w:val="222222"/>
             <w:shd w:val="clear" w:color="auto" w:fill="FFFFFF"/>
           </w:rPr>
-          <w:delText xml:space="preserve"> </w:delText>
-        </w:r>
-      </w:del>
-      <w:r>
-        <w:rPr>
-          <w:rFonts w:ascii="Arial" w:eastAsia="Times New Roman" w:hAnsi="Arial" w:cs="Arial"/>
-          <w:color w:val="222222"/>
-          <w:shd w:val="clear" w:color="auto" w:fill="FFFFFF"/>
-        </w:rPr>
-        <w:t xml:space="preserve">The same is true for the jumping spider analysis, but that study did finally describe a data set with fusions between all chromosome types, and detected an apparent excess of X chromosome autosome fusions, compared with autosomal ones (this </w:t>
-      </w:r>
-      <w:proofErr w:type="spellStart"/>
-      <w:r>
-        <w:rPr>
-          <w:rFonts w:ascii="Arial" w:eastAsia="Times New Roman" w:hAnsi="Arial" w:cs="Arial"/>
-          <w:color w:val="222222"/>
-          <w:shd w:val="clear" w:color="auto" w:fill="FFFFFF"/>
-        </w:rPr>
-        <w:t>ms</w:t>
-      </w:r>
-      <w:proofErr w:type="spellEnd"/>
-      <w:r>
-        <w:rPr>
-          <w:rFonts w:ascii="Arial" w:eastAsia="Times New Roman" w:hAnsi="Arial" w:cs="Arial"/>
-          <w:color w:val="222222"/>
-          <w:shd w:val="clear" w:color="auto" w:fill="FFFFFF"/>
-        </w:rPr>
-        <w:t xml:space="preserve"> should make clear what null hypothesis was tested).</w:t>
-      </w:r>
-    </w:p>
-    <w:p>
-      <w:pPr>
-        <w:rPr>
-          <w:ins w:id="32" w:author="Nathan" w:date="2020-07-21T16:49:00Z"/>
-          <w:rFonts w:ascii="Arial" w:eastAsia="Times New Roman" w:hAnsi="Arial" w:cs="Arial"/>
-          <w:color w:val="222222"/>
-          <w:shd w:val="clear" w:color="auto" w:fill="FFFFFF"/>
-        </w:rPr>
-      </w:pPr>
-    </w:p>
-    <w:p>
-      <w:pPr>
-        <w:rPr>
-          <w:ins w:id="33" w:author="Nathan" w:date="2020-07-21T16:50:00Z"/>
-          <w:rFonts w:ascii="Arial" w:eastAsia="Times New Roman" w:hAnsi="Arial" w:cs="Arial"/>
-          <w:color w:val="222222"/>
-          <w:shd w:val="clear" w:color="auto" w:fill="FFFFFF"/>
-        </w:rPr>
-      </w:pPr>
-      <w:ins w:id="34" w:author="Nathan" w:date="2020-07-21T16:49:00Z">
+          <w:t xml:space="preserve"> wording</w:t>
+        </w:r>
+      </w:ins>
+    </w:p>
+    <w:p>
+      <w:pPr>
+        <w:rPr>
+          <w:ins w:id="41" w:author="Nathan" w:date="2020-07-21T16:06:00Z"/>
+          <w:rFonts w:ascii="Arial" w:eastAsia="Times New Roman" w:hAnsi="Arial" w:cs="Arial"/>
+          <w:color w:val="222222"/>
+          <w:shd w:val="clear" w:color="auto" w:fill="FFFFFF"/>
+        </w:rPr>
+      </w:pPr>
+    </w:p>
+    <w:p>
+      <w:pPr>
+        <w:rPr>
+          <w:ins w:id="42" w:author="Nathan" w:date="2020-07-21T16:49:00Z"/>
+          <w:rFonts w:ascii="Arial" w:eastAsia="Times New Roman" w:hAnsi="Arial" w:cs="Arial"/>
+          <w:color w:val="222222"/>
+          <w:shd w:val="clear" w:color="auto" w:fill="FFFFFF"/>
+        </w:rPr>
+      </w:pPr>
+      <w:del w:id="43" w:author="Nathan" w:date="2020-07-21T16:06:00Z">
         <w:r>
           <w:rPr>
             <w:rFonts w:ascii="Arial" w:eastAsia="Times New Roman" w:hAnsi="Arial" w:cs="Arial"/>
             <w:color w:val="222222"/>
             <w:shd w:val="clear" w:color="auto" w:fill="FFFFFF"/>
           </w:rPr>
-          <w:t>Ela</w:t>
-        </w:r>
-      </w:ins>
-      <w:ins w:id="35" w:author="Nathan" w:date="2020-07-21T16:50:00Z">
+          <w:delText xml:space="preserve"> </w:delText>
+        </w:r>
+      </w:del>
+      <w:r>
+        <w:rPr>
+          <w:rFonts w:ascii="Arial" w:eastAsia="Times New Roman" w:hAnsi="Arial" w:cs="Arial"/>
+          <w:color w:val="222222"/>
+          <w:shd w:val="clear" w:color="auto" w:fill="FFFFFF"/>
+        </w:rPr>
+        <w:t xml:space="preserve">The same is true for the jumping spider analysis, but that study did finally describe a data set with fusions between all chromosome types, and detected an apparent excess of X chromosome autosome fusions, compared with autosomal ones (this </w:t>
+      </w:r>
+      <w:proofErr w:type="spellStart"/>
+      <w:r>
+        <w:rPr>
+          <w:rFonts w:ascii="Arial" w:eastAsia="Times New Roman" w:hAnsi="Arial" w:cs="Arial"/>
+          <w:color w:val="222222"/>
+          <w:shd w:val="clear" w:color="auto" w:fill="FFFFFF"/>
+        </w:rPr>
+        <w:t>ms</w:t>
+      </w:r>
+      <w:proofErr w:type="spellEnd"/>
+      <w:r>
+        <w:rPr>
+          <w:rFonts w:ascii="Arial" w:eastAsia="Times New Roman" w:hAnsi="Arial" w:cs="Arial"/>
+          <w:color w:val="222222"/>
+          <w:shd w:val="clear" w:color="auto" w:fill="FFFFFF"/>
+        </w:rPr>
+        <w:t xml:space="preserve"> should make clear what null hypothesis was tested).</w:t>
+      </w:r>
+    </w:p>
+    <w:p>
+      <w:pPr>
+        <w:rPr>
+          <w:ins w:id="44" w:author="Nathan" w:date="2020-07-21T16:49:00Z"/>
+          <w:rFonts w:ascii="Arial" w:eastAsia="Times New Roman" w:hAnsi="Arial" w:cs="Arial"/>
+          <w:color w:val="222222"/>
+          <w:shd w:val="clear" w:color="auto" w:fill="FFFFFF"/>
+        </w:rPr>
+      </w:pPr>
+    </w:p>
+    <w:p>
+      <w:pPr>
+        <w:rPr>
+          <w:ins w:id="45" w:author="Nathan" w:date="2020-07-21T16:50:00Z"/>
+          <w:rFonts w:ascii="Arial" w:eastAsia="Times New Roman" w:hAnsi="Arial" w:cs="Arial"/>
+          <w:color w:val="222222"/>
+          <w:shd w:val="clear" w:color="auto" w:fill="FFFFFF"/>
+        </w:rPr>
+      </w:pPr>
+      <w:ins w:id="46" w:author="Nathan" w:date="2020-07-21T16:49:00Z">
         <w:r>
           <w:rPr>
             <w:rFonts w:ascii="Arial" w:eastAsia="Times New Roman" w:hAnsi="Arial" w:cs="Arial"/>
             <w:color w:val="222222"/>
             <w:shd w:val="clear" w:color="auto" w:fill="FFFFFF"/>
           </w:rPr>
-          <w:t>borated on what “pattern” is found to be unlikely line 215.</w:t>
+          <w:t>Ela</w:t>
         </w:r>
       </w:ins>
-    </w:p>
-    <w:p>
-      <w:pPr>
-        <w:rPr>
-          <w:ins w:id="36" w:author="Nathan" w:date="2020-07-21T16:49:00Z"/>
-          <w:rFonts w:ascii="Arial" w:eastAsia="Times New Roman" w:hAnsi="Arial" w:cs="Arial"/>
-          <w:color w:val="222222"/>
-          <w:shd w:val="clear" w:color="auto" w:fill="FFFFFF"/>
-        </w:rPr>
-      </w:pPr>
-    </w:p>
-    <w:p>
-      <w:pPr>
-        <w:rPr>
-          <w:rFonts w:ascii="Arial" w:eastAsia="Times New Roman" w:hAnsi="Arial" w:cs="Arial"/>
-          <w:color w:val="222222"/>
-          <w:shd w:val="clear" w:color="auto" w:fill="FFFFFF"/>
-        </w:rPr>
-      </w:pPr>
-      <w:del w:id="37" w:author="Nathan" w:date="2020-07-21T16:52:00Z">
+      <w:ins w:id="47" w:author="Nathan" w:date="2020-07-21T16:50:00Z">
         <w:r>
           <w:rPr>
             <w:rFonts w:ascii="Arial" w:eastAsia="Times New Roman" w:hAnsi="Arial" w:cs="Arial"/>
             <w:color w:val="222222"/>
             <w:shd w:val="clear" w:color="auto" w:fill="FFFFFF"/>
           </w:rPr>
+          <w:t xml:space="preserve">borated on what “pattern” is found to be unlikely line </w:t>
+        </w:r>
+      </w:ins>
+      <w:ins w:id="48" w:author="Anderson, Nathan Wallace" w:date="2020-07-23T10:14:00Z">
+        <w:r>
+          <w:rPr>
+            <w:rFonts w:ascii="Arial" w:eastAsia="Times New Roman" w:hAnsi="Arial" w:cs="Arial"/>
+            <w:color w:val="222222"/>
+            <w:shd w:val="clear" w:color="auto" w:fill="FFFFFF"/>
+          </w:rPr>
+          <w:t>124</w:t>
+        </w:r>
+      </w:ins>
+      <w:ins w:id="49" w:author="Nathan" w:date="2020-07-21T16:50:00Z">
+        <w:r>
+          <w:rPr>
+            <w:rFonts w:ascii="Arial" w:eastAsia="Times New Roman" w:hAnsi="Arial" w:cs="Arial"/>
+            <w:color w:val="222222"/>
+            <w:shd w:val="clear" w:color="auto" w:fill="FFFFFF"/>
+          </w:rPr>
+          <w:t>.</w:t>
+        </w:r>
+      </w:ins>
+    </w:p>
+    <w:p>
+      <w:pPr>
+        <w:rPr>
+          <w:ins w:id="50" w:author="Nathan" w:date="2020-07-21T16:49:00Z"/>
+          <w:rFonts w:ascii="Arial" w:eastAsia="Times New Roman" w:hAnsi="Arial" w:cs="Arial"/>
+          <w:color w:val="222222"/>
+          <w:shd w:val="clear" w:color="auto" w:fill="FFFFFF"/>
+        </w:rPr>
+      </w:pPr>
+    </w:p>
+    <w:p>
+      <w:pPr>
+        <w:rPr>
+          <w:rFonts w:ascii="Arial" w:eastAsia="Times New Roman" w:hAnsi="Arial" w:cs="Arial"/>
+          <w:color w:val="222222"/>
+          <w:shd w:val="clear" w:color="auto" w:fill="FFFFFF"/>
+        </w:rPr>
+      </w:pPr>
+      <w:del w:id="51" w:author="Nathan" w:date="2020-07-21T16:52:00Z">
+        <w:r>
+          <w:rPr>
+            <w:rFonts w:ascii="Arial" w:eastAsia="Times New Roman" w:hAnsi="Arial" w:cs="Arial"/>
+            <w:color w:val="222222"/>
+            <w:shd w:val="clear" w:color="auto" w:fill="FFFFFF"/>
+          </w:rPr>
           <w:delText xml:space="preserve"> </w:delText>
         </w:r>
       </w:del>
@@ -1786,7 +1892,7 @@
         </w:rPr>
         <w:t xml:space="preserve">We appreciate the critiques of our discussion of and coverage of the previous work in Drosophila. In </w:t>
       </w:r>
-      <w:del w:id="38" w:author="Nathan" w:date="2020-07-21T15:59:00Z">
+      <w:del w:id="52" w:author="Nathan" w:date="2020-07-21T15:59:00Z">
         <w:r>
           <w:rPr>
             <w:rFonts w:ascii="Arial" w:eastAsia="Times New Roman" w:hAnsi="Arial" w:cs="Arial"/>
@@ -1796,7 +1902,7 @@
           <w:delText>respons</w:delText>
         </w:r>
       </w:del>
-      <w:ins w:id="39" w:author="Nathan" w:date="2020-07-21T15:59:00Z">
+      <w:ins w:id="53" w:author="Nathan" w:date="2020-07-21T15:59:00Z">
         <w:r>
           <w:rPr>
             <w:rFonts w:ascii="Arial" w:eastAsia="Times New Roman" w:hAnsi="Arial" w:cs="Arial"/>
@@ -1855,6 +1961,7 @@
           <w:rFonts w:ascii="Arial" w:eastAsia="Times New Roman" w:hAnsi="Arial" w:cs="Arial"/>
           <w:color w:val="222222"/>
         </w:rPr>
+        <w:lastRenderedPageBreak/>
         <w:br/>
       </w:r>
       <w:r>
@@ -1869,33 +1976,42 @@
     <w:p>
       <w:pPr>
         <w:rPr>
-          <w:ins w:id="40" w:author="Nathan" w:date="2020-07-21T16:58:00Z"/>
-          <w:rFonts w:ascii="Arial" w:eastAsia="Times New Roman" w:hAnsi="Arial" w:cs="Arial"/>
-          <w:color w:val="222222"/>
-          <w:shd w:val="clear" w:color="auto" w:fill="FFFFFF"/>
-        </w:rPr>
-      </w:pPr>
-    </w:p>
-    <w:p>
-      <w:pPr>
-        <w:rPr>
-          <w:ins w:id="41" w:author="Nathan" w:date="2020-07-21T17:00:00Z"/>
-          <w:rFonts w:ascii="Arial" w:eastAsia="Times New Roman" w:hAnsi="Arial" w:cs="Arial"/>
-          <w:color w:val="222222"/>
-          <w:shd w:val="clear" w:color="auto" w:fill="FFFFFF"/>
-        </w:rPr>
-      </w:pPr>
-      <w:ins w:id="42" w:author="Nathan" w:date="2020-07-21T16:58:00Z">
+          <w:ins w:id="54" w:author="Nathan" w:date="2020-07-21T16:58:00Z"/>
+          <w:rFonts w:ascii="Arial" w:eastAsia="Times New Roman" w:hAnsi="Arial" w:cs="Arial"/>
+          <w:color w:val="222222"/>
+          <w:shd w:val="clear" w:color="auto" w:fill="FFFFFF"/>
+        </w:rPr>
+      </w:pPr>
+    </w:p>
+    <w:p>
+      <w:pPr>
+        <w:rPr>
+          <w:ins w:id="55" w:author="Nathan" w:date="2020-07-21T17:00:00Z"/>
+          <w:rFonts w:ascii="Arial" w:eastAsia="Times New Roman" w:hAnsi="Arial" w:cs="Arial"/>
+          <w:color w:val="222222"/>
+          <w:shd w:val="clear" w:color="auto" w:fill="FFFFFF"/>
+        </w:rPr>
+      </w:pPr>
+      <w:ins w:id="56" w:author="Nathan" w:date="2020-07-21T16:58:00Z">
         <w:r>
           <w:rPr>
             <w:rFonts w:ascii="Arial" w:eastAsia="Times New Roman" w:hAnsi="Arial" w:cs="Arial"/>
             <w:color w:val="222222"/>
             <w:shd w:val="clear" w:color="auto" w:fill="FFFFFF"/>
           </w:rPr>
-          <w:lastRenderedPageBreak/>
-          <w:t>Added the word “that” line 202</w:t>
+          <w:t xml:space="preserve">Added the word “that” line </w:t>
         </w:r>
       </w:ins>
+      <w:ins w:id="57" w:author="Anderson, Nathan Wallace" w:date="2020-07-23T10:15:00Z">
+        <w:r>
+          <w:rPr>
+            <w:rFonts w:ascii="Arial" w:eastAsia="Times New Roman" w:hAnsi="Arial" w:cs="Arial"/>
+            <w:color w:val="222222"/>
+            <w:shd w:val="clear" w:color="auto" w:fill="FFFFFF"/>
+          </w:rPr>
+          <w:t>111</w:t>
+        </w:r>
+      </w:ins>
     </w:p>
     <w:p>
       <w:pPr>
@@ -1971,7 +2087,7 @@
     <w:p>
       <w:pPr>
         <w:rPr>
-          <w:ins w:id="43" w:author="Nathan" w:date="2020-07-21T17:04:00Z"/>
+          <w:ins w:id="58" w:author="Nathan" w:date="2020-07-21T17:04:00Z"/>
           <w:rFonts w:ascii="Arial" w:eastAsia="Times New Roman" w:hAnsi="Arial" w:cs="Arial"/>
           <w:color w:val="C00000"/>
           <w:shd w:val="clear" w:color="auto" w:fill="FFFFFF"/>
@@ -1997,22 +2113,22 @@
     <w:p>
       <w:pPr>
         <w:rPr>
-          <w:ins w:id="44" w:author="Nathan" w:date="2020-07-21T17:04:00Z"/>
-          <w:rFonts w:ascii="Arial" w:eastAsia="Times New Roman" w:hAnsi="Arial" w:cs="Arial"/>
-          <w:color w:val="C00000"/>
-          <w:shd w:val="clear" w:color="auto" w:fill="FFFFFF"/>
-        </w:rPr>
-      </w:pPr>
-    </w:p>
-    <w:p>
-      <w:pPr>
-        <w:rPr>
-          <w:rFonts w:ascii="Arial" w:eastAsia="Times New Roman" w:hAnsi="Arial" w:cs="Arial"/>
-          <w:color w:val="C00000"/>
-          <w:shd w:val="clear" w:color="auto" w:fill="FFFFFF"/>
-        </w:rPr>
-      </w:pPr>
-      <w:ins w:id="45" w:author="Nathan" w:date="2020-07-21T17:04:00Z">
+          <w:ins w:id="59" w:author="Nathan" w:date="2020-07-21T17:04:00Z"/>
+          <w:rFonts w:ascii="Arial" w:eastAsia="Times New Roman" w:hAnsi="Arial" w:cs="Arial"/>
+          <w:color w:val="C00000"/>
+          <w:shd w:val="clear" w:color="auto" w:fill="FFFFFF"/>
+        </w:rPr>
+      </w:pPr>
+    </w:p>
+    <w:p>
+      <w:pPr>
+        <w:rPr>
+          <w:rFonts w:ascii="Arial" w:eastAsia="Times New Roman" w:hAnsi="Arial" w:cs="Arial"/>
+          <w:color w:val="C00000"/>
+          <w:shd w:val="clear" w:color="auto" w:fill="FFFFFF"/>
+        </w:rPr>
+      </w:pPr>
+      <w:ins w:id="60" w:author="Nathan" w:date="2020-07-21T17:04:00Z">
         <w:r>
           <w:rPr>
             <w:rFonts w:ascii="Arial" w:eastAsia="Times New Roman" w:hAnsi="Arial" w:cs="Arial"/>
@@ -2204,7 +2320,7 @@
           <w:color w:val="222222"/>
           <w:shd w:val="clear" w:color="auto" w:fill="FFFFFF"/>
         </w:rPr>
-        <w:t xml:space="preserve">The authors assume that every chromosome is equally likely to be involved in a fusion event. The text after equation (1) can be shortened by mentioning that, for the probability of an A-A fusion, one autosome is chosen at random, and another non-homologous one is chosen without replacement, to exclude fusions between homologous chromosomes. This includes fusions between an X and Y chromosome, so in the first section about the model (the XY case) it is unclear what is meant by the case </w:t>
+        <w:t xml:space="preserve">The authors assume that every chromosome is equally likely to be involved in a fusion </w:t>
       </w:r>
       <w:r>
         <w:rPr>
@@ -2213,7 +2329,7 @@
           <w:shd w:val="clear" w:color="auto" w:fill="FFFFFF"/>
         </w:rPr>
         <w:lastRenderedPageBreak/>
-        <w:t>when the two chromosomes are both sex chromosomes (SS-fusions). It would be clearer (and could shorten the text) if the paragraph introducing the models explained that fusions between homologous chromosomes are excluded in the first models discussed, but will be used later, when examining the case of multi-XY systems.</w:t>
+        <w:t>event. The text after equation (1) can be shortened by mentioning that, for the probability of an A-A fusion, one autosome is chosen at random, and another non-homologous one is chosen without replacement, to exclude fusions between homologous chromosomes. This includes fusions between an X and Y chromosome, so in the first section about the model (the XY case) it is unclear what is meant by the case when the two chromosomes are both sex chromosomes (SS-fusions). It would be clearer (and could shorten the text) if the paragraph introducing the models explained that fusions between homologous chromosomes are excluded in the first models discussed, but will be used later, when examining the case of multi-XY systems.</w:t>
       </w:r>
     </w:p>
     <w:p>
@@ -2504,6 +2620,7 @@
           <w:color w:val="222222"/>
           <w:shd w:val="clear" w:color="auto" w:fill="FFFFFF"/>
         </w:rPr>
+        <w:lastRenderedPageBreak/>
         <w:t>The phrase “across the entire clade” is confusing when it refers to a hypothetical case.</w:t>
       </w:r>
       <w:r>
@@ -2517,7 +2634,7 @@
     <w:p>
       <w:pPr>
         <w:rPr>
-          <w:ins w:id="46" w:author="Nathan" w:date="2020-07-21T18:50:00Z"/>
+          <w:ins w:id="61" w:author="Nathan" w:date="2020-07-21T18:50:00Z"/>
           <w:rFonts w:ascii="Arial" w:eastAsia="Times New Roman" w:hAnsi="Arial" w:cs="Arial"/>
           <w:color w:val="C00000"/>
         </w:rPr>
@@ -2533,27 +2650,26 @@
     <w:p>
       <w:pPr>
         <w:rPr>
-          <w:ins w:id="47" w:author="Nathan" w:date="2020-07-21T18:50:00Z"/>
-          <w:rFonts w:ascii="Arial" w:eastAsia="Times New Roman" w:hAnsi="Arial" w:cs="Arial"/>
-          <w:color w:val="C00000"/>
-        </w:rPr>
-      </w:pPr>
-    </w:p>
-    <w:p>
-      <w:pPr>
-        <w:rPr>
-          <w:del w:id="48" w:author="Nathan" w:date="2020-07-21T18:52:00Z"/>
-          <w:rFonts w:ascii="Arial" w:eastAsia="Times New Roman" w:hAnsi="Arial" w:cs="Arial"/>
-          <w:color w:val="C00000"/>
-        </w:rPr>
-      </w:pPr>
-      <w:ins w:id="49" w:author="Nathan" w:date="2020-07-21T18:50:00Z">
+          <w:ins w:id="62" w:author="Nathan" w:date="2020-07-21T18:50:00Z"/>
+          <w:rFonts w:ascii="Arial" w:eastAsia="Times New Roman" w:hAnsi="Arial" w:cs="Arial"/>
+          <w:color w:val="C00000"/>
+        </w:rPr>
+      </w:pPr>
+    </w:p>
+    <w:p>
+      <w:pPr>
+        <w:rPr>
+          <w:del w:id="63" w:author="Nathan" w:date="2020-07-21T18:52:00Z"/>
+          <w:rFonts w:ascii="Arial" w:eastAsia="Times New Roman" w:hAnsi="Arial" w:cs="Arial"/>
+          <w:color w:val="C00000"/>
+        </w:rPr>
+      </w:pPr>
+      <w:ins w:id="64" w:author="Nathan" w:date="2020-07-21T18:50:00Z">
         <w:r>
           <w:rPr>
             <w:rFonts w:ascii="Arial" w:eastAsia="Times New Roman" w:hAnsi="Arial" w:cs="Arial"/>
             <w:color w:val="C00000"/>
           </w:rPr>
-          <w:lastRenderedPageBreak/>
           <w:t xml:space="preserve">This was not in reference to a hypothetical case, we are referring the </w:t>
         </w:r>
         <w:proofErr w:type="spellStart"/>
@@ -2573,7 +2689,7 @@
           <w:t xml:space="preserve"> jumping spider clade</w:t>
         </w:r>
       </w:ins>
-      <w:ins w:id="50" w:author="Nathan" w:date="2020-07-21T18:52:00Z">
+      <w:ins w:id="65" w:author="Nathan" w:date="2020-07-21T18:52:00Z">
         <w:r>
           <w:rPr>
             <w:rFonts w:ascii="Arial" w:eastAsia="Times New Roman" w:hAnsi="Arial" w:cs="Arial"/>
@@ -2830,7 +2946,16 @@
           <w:color w:val="222222"/>
           <w:shd w:val="clear" w:color="auto" w:fill="FFFFFF"/>
         </w:rPr>
-        <w:t xml:space="preserve">Being said that, the authors base their hypothesis on an assumption that is simply not correct. They assume that all chromosomes have an equal probability of being involved in fusions. But extensive literature in cytology, cell biology and genomics fields have demonstrated that chromosomes do not distribute randomly inside the nucleus. In fact, a layer of complexity is provided by the compartmentalization of the nucleus. The genome is organized into discrete, three-dimensional chromosomal territories or domains. It is known that this organization is non-random; gene-rich chromosomes and active euchromatin tend to reside in the inner portion of nuclei, while gene-poor regions and genetically inert heterochromatin are located at the nuclear periphery. And this distribution is strongly species-dependent based on the cell type, the number and morphology of chromosomes among other factors. From the </w:t>
+        <w:t xml:space="preserve">Being said that, the authors base their hypothesis on an assumption that is simply not correct. They assume that all chromosomes have an equal probability of being involved in fusions. But extensive literature in cytology, cell biology and genomics fields have demonstrated that chromosomes do not distribute randomly inside the nucleus. In fact, a layer of complexity is provided by the compartmentalization of the nucleus. The genome is organized into discrete, three-dimensional chromosomal territories or domains. It is known that this organization is non-random; gene-rich chromosomes and active euchromatin tend to reside in the inner portion of nuclei, while gene-poor regions </w:t>
+      </w:r>
+      <w:r>
+        <w:rPr>
+          <w:rFonts w:ascii="Arial" w:eastAsia="Times New Roman" w:hAnsi="Arial" w:cs="Arial"/>
+          <w:color w:val="222222"/>
+          <w:shd w:val="clear" w:color="auto" w:fill="FFFFFF"/>
+        </w:rPr>
+        <w:lastRenderedPageBreak/>
+        <w:t xml:space="preserve">and genetically inert heterochromatin are located at the nuclear periphery. And this distribution is strongly species-dependent based on the cell type, the number and morphology of chromosomes among other factors. From the </w:t>
       </w:r>
       <w:proofErr w:type="spellStart"/>
       <w:r>
@@ -2866,7 +2991,252 @@
           <w:color w:val="222222"/>
           <w:shd w:val="clear" w:color="auto" w:fill="FFFFFF"/>
         </w:rPr>
-        <w:t xml:space="preserve">-like) distribution in plants and yeast to centromere clustering in A. thaliana. So, </w:t>
+        <w:t>-like) distribution in plants and yeast to centromere clustering in A. thaliana. So, chromosomes do not have equal probability of being involved in rearrangements. And this is especially true for sexual chromosomes, whose nuclear occupancy tends to be more towards the periphery in same species (at least in mammals). There is also evidence that certain properties of local DNA sequences together with the epigenetic state of the chromatin could promote the change of chromatin to an open configuration and this can contribute the origin of chromosomal reorganizations. Therefore, authors need to reformulate their model based on experimental evidence.</w:t>
+      </w:r>
+      <w:r>
+        <w:rPr>
+          <w:rFonts w:ascii="Arial" w:eastAsia="Times New Roman" w:hAnsi="Arial" w:cs="Arial"/>
+          <w:color w:val="222222"/>
+        </w:rPr>
+        <w:br/>
+      </w:r>
+    </w:p>
+    <w:p>
+      <w:pPr>
+        <w:rPr>
+          <w:rFonts w:ascii="Arial" w:eastAsia="Times New Roman" w:hAnsi="Arial" w:cs="Arial"/>
+          <w:color w:val="C00000"/>
+        </w:rPr>
+      </w:pPr>
+      <w:r>
+        <w:rPr>
+          <w:rFonts w:ascii="Arial" w:eastAsia="Times New Roman" w:hAnsi="Arial" w:cs="Arial"/>
+          <w:color w:val="C00000"/>
+        </w:rPr>
+        <w:t xml:space="preserve">We agree that the assumption of all chromosome having equal probability is a strong assumption but we feel that this is a necessity to develop a null model of this sort. </w:t>
+      </w:r>
+      <w:r>
+        <w:rPr>
+          <w:rFonts w:ascii="Arial" w:eastAsia="Times New Roman" w:hAnsi="Arial" w:cs="Arial"/>
+          <w:color w:val="C00000"/>
+        </w:rPr>
+        <w:t xml:space="preserve">Existing methods could be used to test whether this assumption is violated for instance a monte </w:t>
+      </w:r>
+      <w:proofErr w:type="spellStart"/>
+      <w:r>
+        <w:rPr>
+          <w:rFonts w:ascii="Arial" w:eastAsia="Times New Roman" w:hAnsi="Arial" w:cs="Arial"/>
+          <w:color w:val="C00000"/>
+        </w:rPr>
+        <w:t>carlo</w:t>
+      </w:r>
+      <w:proofErr w:type="spellEnd"/>
+      <w:r>
+        <w:rPr>
+          <w:rFonts w:ascii="Arial" w:eastAsia="Times New Roman" w:hAnsi="Arial" w:cs="Arial"/>
+          <w:color w:val="C00000"/>
+        </w:rPr>
+        <w:t xml:space="preserve"> simulation approach where we ask whether the number of times that a specific chromosome is involved in a sex chromosome autosome fusion is beyond a null expectation.</w:t>
+      </w:r>
+    </w:p>
+    <w:p>
+      <w:pPr>
+        <w:rPr>
+          <w:rFonts w:ascii="Arial" w:eastAsia="Times New Roman" w:hAnsi="Arial" w:cs="Arial"/>
+          <w:color w:val="222222"/>
+          <w:shd w:val="clear" w:color="auto" w:fill="FFFFFF"/>
+        </w:rPr>
+      </w:pPr>
+      <w:r>
+        <w:rPr>
+          <w:rFonts w:ascii="Arial" w:eastAsia="Times New Roman" w:hAnsi="Arial" w:cs="Arial"/>
+          <w:color w:val="222222"/>
+        </w:rPr>
+        <w:br/>
+      </w:r>
+      <w:r>
+        <w:rPr>
+          <w:rFonts w:ascii="Arial" w:eastAsia="Times New Roman" w:hAnsi="Arial" w:cs="Arial"/>
+          <w:color w:val="222222"/>
+          <w:shd w:val="clear" w:color="auto" w:fill="FFFFFF"/>
+        </w:rPr>
+        <w:t>Moreover, I would also suggest to the author to provide a more thoughtful view on the role of chromosome reorganization in evolution in the introduction section. Not only fusions and fissions are strong driving forces, but also inversions.</w:t>
+      </w:r>
+    </w:p>
+    <w:p>
+      <w:pPr>
+        <w:rPr>
+          <w:rFonts w:ascii="Arial" w:eastAsia="Times New Roman" w:hAnsi="Arial" w:cs="Arial"/>
+          <w:color w:val="222222"/>
+          <w:shd w:val="clear" w:color="auto" w:fill="FFFFFF"/>
+        </w:rPr>
+      </w:pPr>
+    </w:p>
+    <w:p>
+      <w:pPr>
+        <w:rPr>
+          <w:rFonts w:ascii="Arial" w:eastAsia="Times New Roman" w:hAnsi="Arial" w:cs="Arial"/>
+          <w:color w:val="222222"/>
+          <w:shd w:val="clear" w:color="auto" w:fill="FFFFFF"/>
+        </w:rPr>
+      </w:pPr>
+      <w:r>
+        <w:rPr>
+          <w:rFonts w:ascii="Arial" w:eastAsia="Times New Roman" w:hAnsi="Arial" w:cs="Arial"/>
+          <w:color w:val="C00000"/>
+          <w:shd w:val="clear" w:color="auto" w:fill="FFFFFF"/>
+        </w:rPr>
+        <w:t xml:space="preserve">We have added a bit about inversions but since our model and the focus of this paper is </w:t>
+      </w:r>
+      <w:proofErr w:type="gramStart"/>
+      <w:r>
+        <w:rPr>
+          <w:rFonts w:ascii="Arial" w:eastAsia="Times New Roman" w:hAnsi="Arial" w:cs="Arial"/>
+          <w:color w:val="C00000"/>
+          <w:shd w:val="clear" w:color="auto" w:fill="FFFFFF"/>
+        </w:rPr>
+        <w:t>fusions</w:t>
+      </w:r>
+      <w:proofErr w:type="gramEnd"/>
+      <w:r>
+        <w:rPr>
+          <w:rFonts w:ascii="Arial" w:eastAsia="Times New Roman" w:hAnsi="Arial" w:cs="Arial"/>
+          <w:color w:val="C00000"/>
+          <w:shd w:val="clear" w:color="auto" w:fill="FFFFFF"/>
+        </w:rPr>
+        <w:t xml:space="preserve"> we have kept this to a minimum.</w:t>
+      </w:r>
+      <w:r>
+        <w:rPr>
+          <w:rFonts w:ascii="Arial" w:eastAsia="Times New Roman" w:hAnsi="Arial" w:cs="Arial"/>
+          <w:color w:val="C00000"/>
+        </w:rPr>
+        <w:br/>
+      </w:r>
+      <w:r>
+        <w:rPr>
+          <w:rFonts w:ascii="Arial" w:eastAsia="Times New Roman" w:hAnsi="Arial" w:cs="Arial"/>
+          <w:color w:val="222222"/>
+        </w:rPr>
+        <w:br/>
+      </w:r>
+      <w:r>
+        <w:rPr>
+          <w:rFonts w:ascii="Arial" w:eastAsia="Times New Roman" w:hAnsi="Arial" w:cs="Arial"/>
+          <w:color w:val="222222"/>
+          <w:shd w:val="clear" w:color="auto" w:fill="FFFFFF"/>
+        </w:rPr>
+        <w:t>It is also not clear which taxonomic group are they referring to (i.e., mammals, insects, all taxa?).</w:t>
+      </w:r>
+    </w:p>
+    <w:p>
+      <w:pPr>
+        <w:rPr>
+          <w:rFonts w:ascii="Arial" w:eastAsia="Times New Roman" w:hAnsi="Arial" w:cs="Arial"/>
+          <w:color w:val="222222"/>
+          <w:shd w:val="clear" w:color="auto" w:fill="FFFFFF"/>
+        </w:rPr>
+      </w:pPr>
+    </w:p>
+    <w:p>
+      <w:pPr>
+        <w:rPr>
+          <w:rFonts w:ascii="Arial" w:eastAsia="Times New Roman" w:hAnsi="Arial" w:cs="Arial"/>
+          <w:color w:val="222222"/>
+        </w:rPr>
+      </w:pPr>
+      <w:r>
+        <w:rPr>
+          <w:rFonts w:ascii="Arial" w:eastAsia="Times New Roman" w:hAnsi="Arial" w:cs="Arial"/>
+          <w:color w:val="C00000"/>
+          <w:shd w:val="clear" w:color="auto" w:fill="FFFFFF"/>
+        </w:rPr>
+        <w:t>In this case we are referring to….</w:t>
+      </w:r>
+      <w:r>
+        <w:rPr>
+          <w:rFonts w:ascii="Arial" w:eastAsia="Times New Roman" w:hAnsi="Arial" w:cs="Arial"/>
+          <w:color w:val="C00000"/>
+        </w:rPr>
+        <w:br/>
+      </w:r>
+      <w:r>
+        <w:rPr>
+          <w:rFonts w:ascii="Arial" w:eastAsia="Times New Roman" w:hAnsi="Arial" w:cs="Arial"/>
+          <w:color w:val="222222"/>
+        </w:rPr>
+        <w:br/>
+      </w:r>
+      <w:r>
+        <w:rPr>
+          <w:rFonts w:ascii="Arial" w:eastAsia="Times New Roman" w:hAnsi="Arial" w:cs="Arial"/>
+          <w:color w:val="222222"/>
+          <w:shd w:val="clear" w:color="auto" w:fill="FFFFFF"/>
+        </w:rPr>
+        <w:t>It will be helpful also to provide a framework for the importance of autosome-sex chromosome fusions. Different sexual chromosome systems (which are indeed diverse and complex) need to be properly introduced in early stage of the paper. Some of them are named in the discussion but the audience might not be familiar with them. Are ZW systems also considered?</w:t>
+      </w:r>
+      <w:r>
+        <w:rPr>
+          <w:rFonts w:ascii="Arial" w:eastAsia="Times New Roman" w:hAnsi="Arial" w:cs="Arial"/>
+          <w:color w:val="222222"/>
+        </w:rPr>
+        <w:br/>
+      </w:r>
+    </w:p>
+    <w:p>
+      <w:pPr>
+        <w:rPr>
+          <w:rFonts w:ascii="Arial" w:eastAsia="Times New Roman" w:hAnsi="Arial" w:cs="Arial"/>
+          <w:color w:val="C00000"/>
+        </w:rPr>
+      </w:pPr>
+      <w:r>
+        <w:rPr>
+          <w:rFonts w:ascii="Arial" w:eastAsia="Times New Roman" w:hAnsi="Arial" w:cs="Arial"/>
+          <w:color w:val="C00000"/>
+        </w:rPr>
+        <w:t>We have improved our introduction to possible sex chromosome systems in the introduction.</w:t>
+      </w:r>
+    </w:p>
+    <w:p>
+      <w:pPr>
+        <w:rPr>
+          <w:rFonts w:ascii="Arial" w:eastAsia="Times New Roman" w:hAnsi="Arial" w:cs="Arial"/>
+          <w:color w:val="222222"/>
+        </w:rPr>
+      </w:pPr>
+    </w:p>
+    <w:p>
+      <w:pPr>
+        <w:rPr>
+          <w:rFonts w:ascii="Arial" w:eastAsia="Times New Roman" w:hAnsi="Arial" w:cs="Arial"/>
+          <w:color w:val="222222"/>
+          <w:shd w:val="clear" w:color="auto" w:fill="FFFFFF"/>
+        </w:rPr>
+      </w:pPr>
+      <w:r>
+        <w:rPr>
+          <w:rFonts w:ascii="Arial" w:eastAsia="Times New Roman" w:hAnsi="Arial" w:cs="Arial"/>
+          <w:color w:val="222222"/>
+        </w:rPr>
+        <w:br/>
+      </w:r>
+    </w:p>
+    <w:p>
+      <w:pPr>
+        <w:rPr>
+          <w:rFonts w:ascii="Arial" w:eastAsia="Times New Roman" w:hAnsi="Arial" w:cs="Arial"/>
+          <w:color w:val="222222"/>
+          <w:shd w:val="clear" w:color="auto" w:fill="FFFFFF"/>
+        </w:rPr>
+      </w:pPr>
+      <w:r>
+        <w:rPr>
+          <w:rFonts w:ascii="Arial" w:eastAsia="Times New Roman" w:hAnsi="Arial" w:cs="Arial"/>
+          <w:color w:val="222222"/>
+          <w:shd w:val="clear" w:color="auto" w:fill="FFFFFF"/>
+        </w:rPr>
+        <w:t xml:space="preserve">Referee 1 questions whether the model is useful in terms of application across diverse taxa, as well as for testing the hypothesis of SA-fusions and sexual antagonism. Referee 2 suggests emphasizing the expectations of SA fusions based on the number of chromosomes. I agree that the abstract needs to be carefully rewritten in a manner </w:t>
       </w:r>
       <w:r>
         <w:rPr>
@@ -2875,261 +3245,7 @@
           <w:shd w:val="clear" w:color="auto" w:fill="FFFFFF"/>
         </w:rPr>
         <w:lastRenderedPageBreak/>
-        <w:t>chromosomes do not have equal probability of being involved in rearrangements. And this is especially true for sexual chromosomes, whose nuclear occupancy tends to be more towards the periphery in same species (at least in mammals). There is also evidence that certain properties of local DNA sequences together with the epigenetic state of the chromatin could promote the change of chromatin to an open configuration and this can contribute the origin of chromosomal reorganizations. Therefore, authors need to reformulate their model based on experimental evidence.</w:t>
-      </w:r>
-      <w:r>
-        <w:rPr>
-          <w:rFonts w:ascii="Arial" w:eastAsia="Times New Roman" w:hAnsi="Arial" w:cs="Arial"/>
-          <w:color w:val="222222"/>
-        </w:rPr>
-        <w:br/>
-      </w:r>
-    </w:p>
-    <w:p>
-      <w:pPr>
-        <w:rPr>
-          <w:rFonts w:ascii="Arial" w:eastAsia="Times New Roman" w:hAnsi="Arial" w:cs="Arial"/>
-          <w:color w:val="C00000"/>
-        </w:rPr>
-      </w:pPr>
-      <w:r>
-        <w:rPr>
-          <w:rFonts w:ascii="Arial" w:eastAsia="Times New Roman" w:hAnsi="Arial" w:cs="Arial"/>
-          <w:color w:val="C00000"/>
-        </w:rPr>
-        <w:t xml:space="preserve">We agree that the assumption of all chromosome having equal probability is a strong assumption but we feel that this is a necessity to develop a null model of this sort. </w:t>
-      </w:r>
-      <w:r>
-        <w:rPr>
-          <w:rFonts w:ascii="Arial" w:eastAsia="Times New Roman" w:hAnsi="Arial" w:cs="Arial"/>
-          <w:color w:val="C00000"/>
-        </w:rPr>
-        <w:t xml:space="preserve">Existing methods could be used to test whether this assumption is violated for instance a monte </w:t>
-      </w:r>
-      <w:proofErr w:type="spellStart"/>
-      <w:r>
-        <w:rPr>
-          <w:rFonts w:ascii="Arial" w:eastAsia="Times New Roman" w:hAnsi="Arial" w:cs="Arial"/>
-          <w:color w:val="C00000"/>
-        </w:rPr>
-        <w:t>carlo</w:t>
-      </w:r>
-      <w:proofErr w:type="spellEnd"/>
-      <w:r>
-        <w:rPr>
-          <w:rFonts w:ascii="Arial" w:eastAsia="Times New Roman" w:hAnsi="Arial" w:cs="Arial"/>
-          <w:color w:val="C00000"/>
-        </w:rPr>
-        <w:t xml:space="preserve"> simulation approach where we ask whether the number of times that a specific chromosome is involved in a sex chromosome autosome fusion is beyond a null expectation.</w:t>
-      </w:r>
-    </w:p>
-    <w:p>
-      <w:pPr>
-        <w:rPr>
-          <w:rFonts w:ascii="Arial" w:eastAsia="Times New Roman" w:hAnsi="Arial" w:cs="Arial"/>
-          <w:color w:val="222222"/>
-          <w:shd w:val="clear" w:color="auto" w:fill="FFFFFF"/>
-        </w:rPr>
-      </w:pPr>
-      <w:r>
-        <w:rPr>
-          <w:rFonts w:ascii="Arial" w:eastAsia="Times New Roman" w:hAnsi="Arial" w:cs="Arial"/>
-          <w:color w:val="222222"/>
-        </w:rPr>
-        <w:br/>
-      </w:r>
-      <w:r>
-        <w:rPr>
-          <w:rFonts w:ascii="Arial" w:eastAsia="Times New Roman" w:hAnsi="Arial" w:cs="Arial"/>
-          <w:color w:val="222222"/>
-          <w:shd w:val="clear" w:color="auto" w:fill="FFFFFF"/>
-        </w:rPr>
-        <w:t>Moreover, I would also suggest to the author to provide a more thoughtful view on the role of chromosome reorganization in evolution in the introduction section. Not only fusions and fissions are strong driving forces, but also inversions.</w:t>
-      </w:r>
-    </w:p>
-    <w:p>
-      <w:pPr>
-        <w:rPr>
-          <w:rFonts w:ascii="Arial" w:eastAsia="Times New Roman" w:hAnsi="Arial" w:cs="Arial"/>
-          <w:color w:val="222222"/>
-          <w:shd w:val="clear" w:color="auto" w:fill="FFFFFF"/>
-        </w:rPr>
-      </w:pPr>
-    </w:p>
-    <w:p>
-      <w:pPr>
-        <w:rPr>
-          <w:rFonts w:ascii="Arial" w:eastAsia="Times New Roman" w:hAnsi="Arial" w:cs="Arial"/>
-          <w:color w:val="222222"/>
-          <w:shd w:val="clear" w:color="auto" w:fill="FFFFFF"/>
-        </w:rPr>
-      </w:pPr>
-      <w:r>
-        <w:rPr>
-          <w:rFonts w:ascii="Arial" w:eastAsia="Times New Roman" w:hAnsi="Arial" w:cs="Arial"/>
-          <w:color w:val="C00000"/>
-          <w:shd w:val="clear" w:color="auto" w:fill="FFFFFF"/>
-        </w:rPr>
-        <w:t xml:space="preserve">We have added a bit about inversions but since our model and the focus of this paper is </w:t>
-      </w:r>
-      <w:proofErr w:type="gramStart"/>
-      <w:r>
-        <w:rPr>
-          <w:rFonts w:ascii="Arial" w:eastAsia="Times New Roman" w:hAnsi="Arial" w:cs="Arial"/>
-          <w:color w:val="C00000"/>
-          <w:shd w:val="clear" w:color="auto" w:fill="FFFFFF"/>
-        </w:rPr>
-        <w:t>fusions</w:t>
-      </w:r>
-      <w:proofErr w:type="gramEnd"/>
-      <w:r>
-        <w:rPr>
-          <w:rFonts w:ascii="Arial" w:eastAsia="Times New Roman" w:hAnsi="Arial" w:cs="Arial"/>
-          <w:color w:val="C00000"/>
-          <w:shd w:val="clear" w:color="auto" w:fill="FFFFFF"/>
-        </w:rPr>
-        <w:t xml:space="preserve"> we have kept this to a minimum.</w:t>
-      </w:r>
-      <w:r>
-        <w:rPr>
-          <w:rFonts w:ascii="Arial" w:eastAsia="Times New Roman" w:hAnsi="Arial" w:cs="Arial"/>
-          <w:color w:val="C00000"/>
-        </w:rPr>
-        <w:br/>
-      </w:r>
-      <w:r>
-        <w:rPr>
-          <w:rFonts w:ascii="Arial" w:eastAsia="Times New Roman" w:hAnsi="Arial" w:cs="Arial"/>
-          <w:color w:val="222222"/>
-        </w:rPr>
-        <w:br/>
-      </w:r>
-      <w:r>
-        <w:rPr>
-          <w:rFonts w:ascii="Arial" w:eastAsia="Times New Roman" w:hAnsi="Arial" w:cs="Arial"/>
-          <w:color w:val="222222"/>
-          <w:shd w:val="clear" w:color="auto" w:fill="FFFFFF"/>
-        </w:rPr>
-        <w:t>It is also not clear which taxonomic group are they referring to (i.e., mammals, insects, all taxa?).</w:t>
-      </w:r>
-    </w:p>
-    <w:p>
-      <w:pPr>
-        <w:rPr>
-          <w:rFonts w:ascii="Arial" w:eastAsia="Times New Roman" w:hAnsi="Arial" w:cs="Arial"/>
-          <w:color w:val="222222"/>
-          <w:shd w:val="clear" w:color="auto" w:fill="FFFFFF"/>
-        </w:rPr>
-      </w:pPr>
-    </w:p>
-    <w:p>
-      <w:pPr>
-        <w:rPr>
-          <w:rFonts w:ascii="Arial" w:eastAsia="Times New Roman" w:hAnsi="Arial" w:cs="Arial"/>
-          <w:color w:val="222222"/>
-        </w:rPr>
-      </w:pPr>
-      <w:r>
-        <w:rPr>
-          <w:rFonts w:ascii="Arial" w:eastAsia="Times New Roman" w:hAnsi="Arial" w:cs="Arial"/>
-          <w:color w:val="C00000"/>
-          <w:shd w:val="clear" w:color="auto" w:fill="FFFFFF"/>
-        </w:rPr>
-        <w:t>In this case we are referring to….</w:t>
-      </w:r>
-      <w:r>
-        <w:rPr>
-          <w:rFonts w:ascii="Arial" w:eastAsia="Times New Roman" w:hAnsi="Arial" w:cs="Arial"/>
-          <w:color w:val="C00000"/>
-        </w:rPr>
-        <w:br/>
-      </w:r>
-      <w:r>
-        <w:rPr>
-          <w:rFonts w:ascii="Arial" w:eastAsia="Times New Roman" w:hAnsi="Arial" w:cs="Arial"/>
-          <w:color w:val="222222"/>
-        </w:rPr>
-        <w:br/>
-      </w:r>
-      <w:r>
-        <w:rPr>
-          <w:rFonts w:ascii="Arial" w:eastAsia="Times New Roman" w:hAnsi="Arial" w:cs="Arial"/>
-          <w:color w:val="222222"/>
-          <w:shd w:val="clear" w:color="auto" w:fill="FFFFFF"/>
-        </w:rPr>
-        <w:t>It will be helpful also to provide a framework for the importance of autosome-sex chromosome fusions. Different sexual chromosome systems (which are indeed diverse and complex) need to be properly introduced in early stage of the paper. Some of them are named in the discussion but the audience might not be familiar with them. Are ZW systems also considered?</w:t>
-      </w:r>
-      <w:r>
-        <w:rPr>
-          <w:rFonts w:ascii="Arial" w:eastAsia="Times New Roman" w:hAnsi="Arial" w:cs="Arial"/>
-          <w:color w:val="222222"/>
-        </w:rPr>
-        <w:br/>
-      </w:r>
-    </w:p>
-    <w:p>
-      <w:pPr>
-        <w:rPr>
-          <w:rFonts w:ascii="Arial" w:eastAsia="Times New Roman" w:hAnsi="Arial" w:cs="Arial"/>
-          <w:color w:val="C00000"/>
-        </w:rPr>
-      </w:pPr>
-      <w:r>
-        <w:rPr>
-          <w:rFonts w:ascii="Arial" w:eastAsia="Times New Roman" w:hAnsi="Arial" w:cs="Arial"/>
-          <w:color w:val="C00000"/>
-        </w:rPr>
-        <w:t>We have improved our introduction to possible sex chromosome systems in the introduction.</w:t>
-      </w:r>
-    </w:p>
-    <w:p>
-      <w:pPr>
-        <w:rPr>
-          <w:rFonts w:ascii="Arial" w:eastAsia="Times New Roman" w:hAnsi="Arial" w:cs="Arial"/>
-          <w:color w:val="222222"/>
-        </w:rPr>
-      </w:pPr>
-    </w:p>
-    <w:p>
-      <w:pPr>
-        <w:rPr>
-          <w:rFonts w:ascii="Arial" w:eastAsia="Times New Roman" w:hAnsi="Arial" w:cs="Arial"/>
-          <w:color w:val="222222"/>
-          <w:shd w:val="clear" w:color="auto" w:fill="FFFFFF"/>
-        </w:rPr>
-      </w:pPr>
-      <w:r>
-        <w:rPr>
-          <w:rFonts w:ascii="Arial" w:eastAsia="Times New Roman" w:hAnsi="Arial" w:cs="Arial"/>
-          <w:color w:val="222222"/>
-        </w:rPr>
-        <w:br/>
-      </w:r>
-    </w:p>
-    <w:p>
-      <w:pPr>
-        <w:rPr>
-          <w:rFonts w:ascii="Arial" w:eastAsia="Times New Roman" w:hAnsi="Arial" w:cs="Arial"/>
-          <w:color w:val="222222"/>
-          <w:shd w:val="clear" w:color="auto" w:fill="FFFFFF"/>
-        </w:rPr>
-      </w:pPr>
-      <w:r>
-        <w:rPr>
-          <w:rFonts w:ascii="Arial" w:eastAsia="Times New Roman" w:hAnsi="Arial" w:cs="Arial"/>
-          <w:color w:val="222222"/>
-          <w:shd w:val="clear" w:color="auto" w:fill="FFFFFF"/>
-        </w:rPr>
-        <w:t xml:space="preserve">Referee 1 questions whether the model is useful in terms of application across diverse taxa, as well as for testing the hypothesis of SA-fusions and sexual antagonism. Referee 2 suggests emphasizing the expectations of SA fusions based on the number of chromosomes. I agree that the abstract needs to be carefully rewritten in a manner that identifies the novelty of this null model. I also agree with this referee’s recommendation to analyze an additional set of data. Referee 3 provides detailed recommendations that I feel will improve the manuscript, and I suggest that the authors carefully address these comments. Referee 4 also discusses the need for validation of </w:t>
-      </w:r>
-      <w:r>
-        <w:rPr>
-          <w:rFonts w:ascii="Arial" w:eastAsia="Times New Roman" w:hAnsi="Arial" w:cs="Arial"/>
-          <w:color w:val="222222"/>
-          <w:shd w:val="clear" w:color="auto" w:fill="FFFFFF"/>
-        </w:rPr>
-        <w:lastRenderedPageBreak/>
-        <w:t>the model. This referee challenges the assumption that all chromosomes have an equal probability of fusion. I understand this argument, but it seems to me that a null model would use such an assumption. Perhaps the authors can provide a better argument for this assumption.</w:t>
+        <w:t>that identifies the novelty of this null model. I also agree with this referee’s recommendation to analyze an additional set of data. Referee 3 provides detailed recommendations that I feel will improve the manuscript, and I suggest that the authors carefully address these comments. Referee 4 also discusses the need for validation of the model. This referee challenges the assumption that all chromosomes have an equal probability of fusion. I understand this argument, but it seems to me that a null model would use such an assumption. Perhaps the authors can provide a better argument for this assumption.</w:t>
       </w:r>
       <w:r>
         <w:rPr>
@@ -3227,6 +3343,9 @@
 <w15:people xmlns:wpc="http://schemas.microsoft.com/office/word/2010/wordprocessingCanvas" xmlns:cx="http://schemas.microsoft.com/office/drawing/2014/chartex" xmlns:cx1="http://schemas.microsoft.com/office/drawing/2015/9/8/chartex" xmlns:cx2="http://schemas.microsoft.com/office/drawing/2015/10/21/chartex" xmlns:cx3="http://schemas.microsoft.com/office/drawing/2016/5/9/chartex" xmlns:cx4="http://schemas.microsoft.com/office/drawing/2016/5/10/chartex" xmlns:cx5="http://schemas.microsoft.com/office/drawing/2016/5/11/chartex" xmlns:cx6="http://schemas.microsoft.com/office/drawing/2016/5/12/chartex" xmlns:cx7="http://schemas.microsoft.com/office/drawing/2016/5/13/chartex" xmlns:cx8="http://schemas.microsoft.com/office/drawing/2016/5/14/chartex" xmlns:mc="http://schemas.openxmlformats.org/markup-compatibility/2006" xmlns:aink="http://schemas.microsoft.com/office/drawing/2016/ink" xmlns:am3d="http://schemas.microsoft.com/office/drawing/2017/model3d" xmlns:o="urn:schemas-microsoft-com:office:office" xmlns:r="http://schemas.openxmlformats.org/officeDocument/2006/relationships" xmlns:m="http://schemas.openxmlformats.org/officeDocument/2006/math" xmlns:v="urn:schemas-microsoft-com:vml" xmlns:wp14="http://schemas.microsoft.com/office/word/2010/wordprocessingDrawing" xmlns:wp="http://schemas.openxmlformats.org/drawingml/2006/wordprocessingDrawing" xmlns:w10="urn:schemas-microsoft-com:office:word" xmlns:w="http://schemas.openxmlformats.org/wordprocessingml/2006/main" xmlns:w14="http://schemas.microsoft.com/office/word/2010/wordml" xmlns:w15="http://schemas.microsoft.com/office/word/2012/wordml" xmlns:w16cex="http://schemas.microsoft.com/office/word/2018/wordml/cex" xmlns:w16cid="http://schemas.microsoft.com/office/word/2016/wordml/cid" xmlns:w16="http://schemas.microsoft.com/office/word/2018/wordml" xmlns:w16se="http://schemas.microsoft.com/office/word/2015/wordml/symex" xmlns:wpg="http://schemas.microsoft.com/office/word/2010/wordprocessingGroup" xmlns:wpi="http://schemas.microsoft.com/office/word/2010/wordprocessingInk" xmlns:wne="http://schemas.microsoft.com/office/word/2006/wordml" xmlns:wps="http://schemas.microsoft.com/office/word/2010/wordprocessingShape" mc:Ignorable="w14 w15 w16se w16cid w16 w16cex wp14">
   <w15:person w15:author="Nathan">
     <w15:presenceInfo w15:providerId="None" w15:userId="Nathan"/>
+  </w15:person>
+  <w15:person w15:author="Anderson, Nathan Wallace">
+    <w15:presenceInfo w15:providerId="None" w15:userId="Anderson, Nathan Wallace"/>
   </w15:person>
 </w15:people>
 </file>

</xml_diff>